<commit_message>
rebased code to master/code
</commit_message>
<xml_diff>
--- a/IT_Гаспарян А.Г..docx
+++ b/IT_Гаспарян А.Г..docx
@@ -4,26 +4,24 @@
   <w:body>
     <w:p>
       <w:pPr>
-        <w:jc w:val="both"/>
-        <w:rPr>
-          <w:rFonts w:ascii="Times New Roman" w:hAnsi="Times New Roman" w:cs="Times New Roman"/>
-          <w:sz w:val="28"/>
-          <w:szCs w:val="28"/>
-        </w:rPr>
-      </w:pPr>
-      <w:r>
-        <w:rPr>
-          <w:rFonts w:ascii="Times New Roman" w:hAnsi="Times New Roman" w:cs="Times New Roman"/>
+        <w:spacing w:line="360" w:lineRule="auto"/>
+        <w:ind w:left="1134" w:right="1134"/>
+        <w:rPr>
+          <w:rFonts w:cs="Times New Roman"/>
+          <w:szCs w:val="28"/>
+        </w:rPr>
+      </w:pPr>
+      <w:r>
+        <w:rPr>
+          <w:rFonts w:cs="Times New Roman"/>
           <w:b/>
-          <w:sz w:val="28"/>
           <w:szCs w:val="28"/>
         </w:rPr>
         <w:t xml:space="preserve">Название: </w:t>
       </w:r>
       <w:r>
         <w:rPr>
-          <w:rFonts w:ascii="Times New Roman" w:hAnsi="Times New Roman" w:cs="Times New Roman"/>
-          <w:sz w:val="28"/>
+          <w:rFonts w:cs="Times New Roman"/>
           <w:szCs w:val="28"/>
           <w:lang w:val="en-US"/>
         </w:rPr>
@@ -31,16 +29,14 @@
       </w:r>
       <w:r>
         <w:rPr>
-          <w:rFonts w:ascii="Times New Roman" w:hAnsi="Times New Roman" w:cs="Times New Roman"/>
-          <w:sz w:val="28"/>
+          <w:rFonts w:cs="Times New Roman"/>
           <w:szCs w:val="28"/>
         </w:rPr>
         <w:t>-</w:t>
       </w:r>
       <w:r>
         <w:rPr>
-          <w:rFonts w:ascii="Times New Roman" w:hAnsi="Times New Roman" w:cs="Times New Roman"/>
-          <w:sz w:val="28"/>
+          <w:rFonts w:cs="Times New Roman"/>
           <w:szCs w:val="28"/>
           <w:lang w:val="en-US"/>
         </w:rPr>
@@ -48,16 +44,14 @@
       </w:r>
       <w:r>
         <w:rPr>
-          <w:rFonts w:ascii="Times New Roman" w:hAnsi="Times New Roman" w:cs="Times New Roman"/>
-          <w:sz w:val="28"/>
+          <w:rFonts w:cs="Times New Roman"/>
           <w:szCs w:val="28"/>
         </w:rPr>
         <w:t xml:space="preserve"> </w:t>
       </w:r>
       <w:r>
         <w:rPr>
-          <w:rFonts w:ascii="Times New Roman" w:hAnsi="Times New Roman" w:cs="Times New Roman"/>
-          <w:sz w:val="28"/>
+          <w:rFonts w:cs="Times New Roman"/>
           <w:szCs w:val="28"/>
           <w:lang w:val="en-US"/>
         </w:rPr>
@@ -68,7 +62,8 @@
       <w:pPr>
         <w:pStyle w:val="a4"/>
         <w:shd w:val="clear" w:color="auto" w:fill="FFFFFF"/>
-        <w:spacing w:before="0" w:beforeAutospacing="0" w:after="240" w:afterAutospacing="0"/>
+        <w:spacing w:before="0" w:beforeAutospacing="0" w:after="240" w:afterAutospacing="0" w:line="360" w:lineRule="auto"/>
+        <w:ind w:left="1134" w:right="1134"/>
         <w:rPr>
           <w:color w:val="24292E"/>
           <w:sz w:val="28"/>
@@ -81,15 +76,7 @@
           <w:sz w:val="28"/>
           <w:szCs w:val="28"/>
         </w:rPr>
-        <w:t>Проблемное поле</w:t>
-      </w:r>
-      <w:r>
-        <w:rPr>
-          <w:b/>
-          <w:sz w:val="28"/>
-          <w:szCs w:val="28"/>
-        </w:rPr>
-        <w:t>:</w:t>
+        <w:t>Проблемное поле:</w:t>
       </w:r>
       <w:r>
         <w:rPr>
@@ -122,7 +109,34 @@
           <w:sz w:val="28"/>
           <w:szCs w:val="28"/>
         </w:rPr>
-        <w:t xml:space="preserve"> является относительно молодой сферой. С каждым днем открываются все больше зуботехнических лабораторий, но владельцы лабораторий сталкиваются с проблемой - учетом заказов. Большинство владельцев ведут учет вручную бумажным способом, что не очень рационально, так как в конце отчетного периода очень сложно посчитать общую сумму выполненных работ, определить сумму для клиник, посчитать зарплату сотрудников. В процессе расчетов, велика вероятность человеческой ошибки, что ведет к денежным убыткам. Некоторые владельцы ведут учет с помощью специализированного ПО ("ПО ЗТЛ"), но оно имеет ряд недостатков, в числе которых:</w:t>
+        <w:t xml:space="preserve"> является относительно молодой сферой. С каждым днем открываются все больше зуботехнических лабораторий, но владельцы лабораторий сталкиваются с проблемой - учетом заказов. Большинство владельцев ведут учет вручную бумажным способом, чт</w:t>
+      </w:r>
+      <w:bookmarkStart w:id="0" w:name="_GoBack"/>
+      <w:bookmarkEnd w:id="0"/>
+      <w:r>
+        <w:rPr>
+          <w:color w:val="24292E"/>
+          <w:sz w:val="28"/>
+          <w:szCs w:val="28"/>
+        </w:rPr>
+        <w:t xml:space="preserve">о не очень рационально, </w:t>
+      </w:r>
+      <w:r>
+        <w:rPr>
+          <w:color w:val="24292E"/>
+          <w:sz w:val="28"/>
+          <w:szCs w:val="28"/>
+          <w:lang w:val="en-US"/>
+        </w:rPr>
+        <w:t>p</w:t>
+      </w:r>
+      <w:r>
+        <w:rPr>
+          <w:color w:val="24292E"/>
+          <w:sz w:val="28"/>
+          <w:szCs w:val="28"/>
+        </w:rPr>
+        <w:t>так как в конце отчетного периода очень сложно посчитать общую сумму выполненных работ, определить сумму для клиник, посчитать зарплату сотрудников. В процессе расчетов, велика вероятность человеческой ошибки, что ведет к денежным убыткам. Некоторые владельцы ведут учет с помощью специализированного ПО ("ПО ЗТЛ"), но оно имеет ряд недостатков, в числе которых:</w:t>
       </w:r>
     </w:p>
     <w:p>
@@ -132,20 +146,19 @@
           <w:numId w:val="3"/>
         </w:numPr>
         <w:shd w:val="clear" w:color="auto" w:fill="FFFFFF"/>
-        <w:spacing w:before="100" w:beforeAutospacing="1" w:after="100" w:afterAutospacing="1" w:line="240" w:lineRule="auto"/>
-        <w:rPr>
-          <w:rFonts w:ascii="Times New Roman" w:eastAsia="Times New Roman" w:hAnsi="Times New Roman" w:cs="Times New Roman"/>
-          <w:color w:val="24292E"/>
-          <w:sz w:val="28"/>
+        <w:spacing w:before="100" w:beforeAutospacing="1" w:after="100" w:afterAutospacing="1" w:line="360" w:lineRule="auto"/>
+        <w:ind w:left="1134" w:right="1134" w:firstLine="567"/>
+        <w:rPr>
+          <w:rFonts w:eastAsia="Times New Roman" w:cs="Times New Roman"/>
+          <w:color w:val="24292E"/>
           <w:szCs w:val="28"/>
           <w:lang w:eastAsia="ru-RU"/>
         </w:rPr>
       </w:pPr>
       <w:r>
         <w:rPr>
-          <w:rFonts w:ascii="Times New Roman" w:eastAsia="Times New Roman" w:hAnsi="Times New Roman" w:cs="Times New Roman"/>
-          <w:color w:val="24292E"/>
-          <w:sz w:val="28"/>
+          <w:rFonts w:eastAsia="Times New Roman" w:cs="Times New Roman"/>
+          <w:color w:val="24292E"/>
           <w:szCs w:val="28"/>
           <w:lang w:eastAsia="ru-RU"/>
         </w:rPr>
@@ -154,9 +167,8 @@
       <w:proofErr w:type="spellStart"/>
       <w:r>
         <w:rPr>
-          <w:rFonts w:ascii="Times New Roman" w:eastAsia="Times New Roman" w:hAnsi="Times New Roman" w:cs="Times New Roman"/>
-          <w:color w:val="24292E"/>
-          <w:sz w:val="28"/>
+          <w:rFonts w:eastAsia="Times New Roman" w:cs="Times New Roman"/>
+          <w:color w:val="24292E"/>
           <w:szCs w:val="28"/>
           <w:lang w:eastAsia="ru-RU"/>
         </w:rPr>
@@ -171,20 +183,19 @@
           <w:numId w:val="3"/>
         </w:numPr>
         <w:shd w:val="clear" w:color="auto" w:fill="FFFFFF"/>
-        <w:spacing w:before="60" w:after="100" w:afterAutospacing="1" w:line="240" w:lineRule="auto"/>
-        <w:rPr>
-          <w:rFonts w:ascii="Times New Roman" w:eastAsia="Times New Roman" w:hAnsi="Times New Roman" w:cs="Times New Roman"/>
-          <w:color w:val="24292E"/>
-          <w:sz w:val="28"/>
+        <w:spacing w:before="60" w:after="100" w:afterAutospacing="1" w:line="360" w:lineRule="auto"/>
+        <w:ind w:left="1134" w:right="1134" w:firstLine="567"/>
+        <w:rPr>
+          <w:rFonts w:eastAsia="Times New Roman" w:cs="Times New Roman"/>
+          <w:color w:val="24292E"/>
           <w:szCs w:val="28"/>
           <w:lang w:eastAsia="ru-RU"/>
         </w:rPr>
       </w:pPr>
       <w:r>
         <w:rPr>
-          <w:rFonts w:ascii="Times New Roman" w:eastAsia="Times New Roman" w:hAnsi="Times New Roman" w:cs="Times New Roman"/>
-          <w:color w:val="24292E"/>
-          <w:sz w:val="28"/>
+          <w:rFonts w:eastAsia="Times New Roman" w:cs="Times New Roman"/>
+          <w:color w:val="24292E"/>
           <w:szCs w:val="28"/>
           <w:lang w:eastAsia="ru-RU"/>
         </w:rPr>
@@ -198,20 +209,19 @@
           <w:numId w:val="3"/>
         </w:numPr>
         <w:shd w:val="clear" w:color="auto" w:fill="FFFFFF"/>
-        <w:spacing w:before="60" w:after="100" w:afterAutospacing="1" w:line="240" w:lineRule="auto"/>
-        <w:rPr>
-          <w:rFonts w:ascii="Times New Roman" w:eastAsia="Times New Roman" w:hAnsi="Times New Roman" w:cs="Times New Roman"/>
-          <w:color w:val="24292E"/>
-          <w:sz w:val="28"/>
+        <w:spacing w:before="60" w:after="100" w:afterAutospacing="1" w:line="360" w:lineRule="auto"/>
+        <w:ind w:left="1134" w:right="1134" w:firstLine="567"/>
+        <w:rPr>
+          <w:rFonts w:eastAsia="Times New Roman" w:cs="Times New Roman"/>
+          <w:color w:val="24292E"/>
           <w:szCs w:val="28"/>
           <w:lang w:eastAsia="ru-RU"/>
         </w:rPr>
       </w:pPr>
       <w:r>
         <w:rPr>
-          <w:rFonts w:ascii="Times New Roman" w:eastAsia="Times New Roman" w:hAnsi="Times New Roman" w:cs="Times New Roman"/>
-          <w:color w:val="24292E"/>
-          <w:sz w:val="28"/>
+          <w:rFonts w:eastAsia="Times New Roman" w:cs="Times New Roman"/>
+          <w:color w:val="24292E"/>
           <w:szCs w:val="28"/>
           <w:lang w:eastAsia="ru-RU"/>
         </w:rPr>
@@ -220,9 +230,8 @@
       <w:proofErr w:type="spellStart"/>
       <w:r>
         <w:rPr>
-          <w:rFonts w:ascii="Times New Roman" w:eastAsia="Times New Roman" w:hAnsi="Times New Roman" w:cs="Times New Roman"/>
-          <w:color w:val="24292E"/>
-          <w:sz w:val="28"/>
+          <w:rFonts w:eastAsia="Times New Roman" w:cs="Times New Roman"/>
+          <w:color w:val="24292E"/>
           <w:szCs w:val="28"/>
           <w:lang w:eastAsia="ru-RU"/>
         </w:rPr>
@@ -231,9 +240,8 @@
       <w:proofErr w:type="spellEnd"/>
       <w:r>
         <w:rPr>
-          <w:rFonts w:ascii="Times New Roman" w:eastAsia="Times New Roman" w:hAnsi="Times New Roman" w:cs="Times New Roman"/>
-          <w:color w:val="24292E"/>
-          <w:sz w:val="28"/>
+          <w:rFonts w:eastAsia="Times New Roman" w:cs="Times New Roman"/>
+          <w:color w:val="24292E"/>
           <w:szCs w:val="28"/>
           <w:lang w:eastAsia="ru-RU"/>
         </w:rPr>
@@ -247,20 +255,19 @@
           <w:numId w:val="3"/>
         </w:numPr>
         <w:shd w:val="clear" w:color="auto" w:fill="FFFFFF"/>
-        <w:spacing w:before="60" w:after="100" w:afterAutospacing="1" w:line="240" w:lineRule="auto"/>
-        <w:rPr>
-          <w:rFonts w:ascii="Times New Roman" w:eastAsia="Times New Roman" w:hAnsi="Times New Roman" w:cs="Times New Roman"/>
-          <w:color w:val="24292E"/>
-          <w:sz w:val="28"/>
+        <w:spacing w:before="60" w:after="100" w:afterAutospacing="1" w:line="360" w:lineRule="auto"/>
+        <w:ind w:left="1134" w:right="1134" w:firstLine="567"/>
+        <w:rPr>
+          <w:rFonts w:eastAsia="Times New Roman" w:cs="Times New Roman"/>
+          <w:color w:val="24292E"/>
           <w:szCs w:val="28"/>
           <w:lang w:eastAsia="ru-RU"/>
         </w:rPr>
       </w:pPr>
       <w:r>
         <w:rPr>
-          <w:rFonts w:ascii="Times New Roman" w:eastAsia="Times New Roman" w:hAnsi="Times New Roman" w:cs="Times New Roman"/>
-          <w:color w:val="24292E"/>
-          <w:sz w:val="28"/>
+          <w:rFonts w:eastAsia="Times New Roman" w:cs="Times New Roman"/>
+          <w:color w:val="24292E"/>
           <w:szCs w:val="28"/>
           <w:lang w:eastAsia="ru-RU"/>
         </w:rPr>
@@ -274,20 +281,19 @@
           <w:numId w:val="3"/>
         </w:numPr>
         <w:shd w:val="clear" w:color="auto" w:fill="FFFFFF"/>
-        <w:spacing w:before="60" w:after="100" w:afterAutospacing="1" w:line="240" w:lineRule="auto"/>
-        <w:rPr>
-          <w:rFonts w:ascii="Times New Roman" w:eastAsia="Times New Roman" w:hAnsi="Times New Roman" w:cs="Times New Roman"/>
-          <w:color w:val="24292E"/>
-          <w:sz w:val="28"/>
+        <w:spacing w:before="60" w:after="100" w:afterAutospacing="1" w:line="360" w:lineRule="auto"/>
+        <w:ind w:left="1134" w:right="1134" w:firstLine="567"/>
+        <w:rPr>
+          <w:rFonts w:eastAsia="Times New Roman" w:cs="Times New Roman"/>
+          <w:color w:val="24292E"/>
           <w:szCs w:val="28"/>
           <w:lang w:eastAsia="ru-RU"/>
         </w:rPr>
       </w:pPr>
       <w:r>
         <w:rPr>
-          <w:rFonts w:ascii="Times New Roman" w:eastAsia="Times New Roman" w:hAnsi="Times New Roman" w:cs="Times New Roman"/>
-          <w:color w:val="24292E"/>
-          <w:sz w:val="28"/>
+          <w:rFonts w:eastAsia="Times New Roman" w:cs="Times New Roman"/>
+          <w:color w:val="24292E"/>
           <w:szCs w:val="28"/>
           <w:lang w:eastAsia="ru-RU"/>
         </w:rPr>
@@ -301,20 +307,19 @@
           <w:numId w:val="3"/>
         </w:numPr>
         <w:shd w:val="clear" w:color="auto" w:fill="FFFFFF"/>
-        <w:spacing w:before="60" w:after="100" w:afterAutospacing="1" w:line="240" w:lineRule="auto"/>
-        <w:rPr>
-          <w:rFonts w:ascii="Times New Roman" w:eastAsia="Times New Roman" w:hAnsi="Times New Roman" w:cs="Times New Roman"/>
-          <w:color w:val="24292E"/>
-          <w:sz w:val="28"/>
+        <w:spacing w:before="60" w:after="100" w:afterAutospacing="1" w:line="360" w:lineRule="auto"/>
+        <w:ind w:left="1134" w:right="1134" w:firstLine="567"/>
+        <w:rPr>
+          <w:rFonts w:eastAsia="Times New Roman" w:cs="Times New Roman"/>
+          <w:color w:val="24292E"/>
           <w:szCs w:val="28"/>
           <w:lang w:eastAsia="ru-RU"/>
         </w:rPr>
       </w:pPr>
       <w:r>
         <w:rPr>
-          <w:rFonts w:ascii="Times New Roman" w:eastAsia="Times New Roman" w:hAnsi="Times New Roman" w:cs="Times New Roman"/>
-          <w:color w:val="24292E"/>
-          <w:sz w:val="28"/>
+          <w:rFonts w:eastAsia="Times New Roman" w:cs="Times New Roman"/>
+          <w:color w:val="24292E"/>
           <w:szCs w:val="28"/>
           <w:lang w:eastAsia="ru-RU"/>
         </w:rPr>
@@ -328,20 +333,19 @@
           <w:numId w:val="3"/>
         </w:numPr>
         <w:shd w:val="clear" w:color="auto" w:fill="FFFFFF"/>
-        <w:spacing w:before="60" w:after="100" w:afterAutospacing="1" w:line="240" w:lineRule="auto"/>
-        <w:rPr>
-          <w:rFonts w:ascii="Times New Roman" w:eastAsia="Times New Roman" w:hAnsi="Times New Roman" w:cs="Times New Roman"/>
-          <w:color w:val="24292E"/>
-          <w:sz w:val="28"/>
+        <w:spacing w:before="60" w:after="100" w:afterAutospacing="1" w:line="360" w:lineRule="auto"/>
+        <w:ind w:left="1134" w:right="1134" w:firstLine="567"/>
+        <w:rPr>
+          <w:rFonts w:eastAsia="Times New Roman" w:cs="Times New Roman"/>
+          <w:color w:val="24292E"/>
           <w:szCs w:val="28"/>
           <w:lang w:eastAsia="ru-RU"/>
         </w:rPr>
       </w:pPr>
       <w:r>
         <w:rPr>
-          <w:rFonts w:ascii="Times New Roman" w:eastAsia="Times New Roman" w:hAnsi="Times New Roman" w:cs="Times New Roman"/>
-          <w:color w:val="24292E"/>
-          <w:sz w:val="28"/>
+          <w:rFonts w:eastAsia="Times New Roman" w:cs="Times New Roman"/>
+          <w:color w:val="24292E"/>
           <w:szCs w:val="28"/>
           <w:lang w:eastAsia="ru-RU"/>
         </w:rPr>
@@ -351,20 +355,19 @@
     <w:p>
       <w:pPr>
         <w:shd w:val="clear" w:color="auto" w:fill="FFFFFF"/>
-        <w:spacing w:after="240" w:line="240" w:lineRule="auto"/>
-        <w:rPr>
-          <w:rFonts w:ascii="Times New Roman" w:eastAsia="Times New Roman" w:hAnsi="Times New Roman" w:cs="Times New Roman"/>
-          <w:color w:val="24292E"/>
-          <w:sz w:val="28"/>
+        <w:spacing w:after="240" w:line="360" w:lineRule="auto"/>
+        <w:ind w:left="1134" w:right="1134"/>
+        <w:rPr>
+          <w:rFonts w:eastAsia="Times New Roman" w:cs="Times New Roman"/>
+          <w:color w:val="24292E"/>
           <w:szCs w:val="28"/>
           <w:lang w:eastAsia="ru-RU"/>
         </w:rPr>
       </w:pPr>
       <w:r>
         <w:rPr>
-          <w:rFonts w:ascii="Times New Roman" w:eastAsia="Times New Roman" w:hAnsi="Times New Roman" w:cs="Times New Roman"/>
-          <w:color w:val="24292E"/>
-          <w:sz w:val="28"/>
+          <w:rFonts w:eastAsia="Times New Roman" w:cs="Times New Roman"/>
+          <w:color w:val="24292E"/>
           <w:szCs w:val="28"/>
           <w:lang w:eastAsia="ru-RU"/>
         </w:rPr>
@@ -374,30 +377,29 @@
     <w:p>
       <w:pPr>
         <w:shd w:val="clear" w:color="auto" w:fill="FFFFFF"/>
-        <w:spacing w:after="240" w:line="240" w:lineRule="auto"/>
-        <w:rPr>
-          <w:rFonts w:ascii="Times New Roman" w:eastAsia="Times New Roman" w:hAnsi="Times New Roman" w:cs="Times New Roman"/>
-          <w:color w:val="24292E"/>
-          <w:sz w:val="28"/>
+        <w:spacing w:after="240" w:line="360" w:lineRule="auto"/>
+        <w:ind w:left="1134" w:right="1134"/>
+        <w:rPr>
+          <w:rFonts w:eastAsia="Times New Roman" w:cs="Times New Roman"/>
+          <w:color w:val="24292E"/>
           <w:szCs w:val="28"/>
           <w:lang w:eastAsia="ru-RU"/>
         </w:rPr>
       </w:pPr>
       <w:r>
         <w:rPr>
-          <w:rFonts w:ascii="Times New Roman" w:eastAsia="Times New Roman" w:hAnsi="Times New Roman" w:cs="Times New Roman"/>
-          <w:color w:val="24292E"/>
-          <w:sz w:val="28"/>
+          <w:rFonts w:eastAsia="Times New Roman" w:cs="Times New Roman"/>
+          <w:color w:val="24292E"/>
           <w:szCs w:val="28"/>
           <w:lang w:eastAsia="ru-RU"/>
         </w:rPr>
+        <w:lastRenderedPageBreak/>
         <w:t>Этот проект я решил реализовать, так как летом работал в зуботехнической лаборатории, в которой учет велся бумажным способом. Возникали такие проблемы, как</w:t>
       </w:r>
       <w:r>
         <w:rPr>
-          <w:rFonts w:ascii="Times New Roman" w:eastAsia="Times New Roman" w:hAnsi="Times New Roman" w:cs="Times New Roman"/>
-          <w:color w:val="24292E"/>
-          <w:sz w:val="28"/>
+          <w:rFonts w:eastAsia="Times New Roman" w:cs="Times New Roman"/>
+          <w:color w:val="24292E"/>
           <w:szCs w:val="28"/>
           <w:lang w:val="en-US" w:eastAsia="ru-RU"/>
         </w:rPr>
@@ -412,9 +414,10 @@
           <w:numId w:val="5"/>
         </w:numPr>
         <w:shd w:val="clear" w:color="auto" w:fill="FFFFFF"/>
-        <w:spacing w:after="240"/>
-        <w:rPr>
-          <w:rFonts w:ascii="Times New Roman" w:eastAsia="Times New Roman" w:hAnsi="Times New Roman" w:cs="Times New Roman"/>
+        <w:spacing w:after="240" w:line="360" w:lineRule="auto"/>
+        <w:ind w:left="1134" w:right="1134" w:firstLine="567"/>
+        <w:rPr>
+          <w:rFonts w:eastAsia="Times New Roman" w:cs="Times New Roman"/>
           <w:color w:val="24292E"/>
           <w:sz w:val="28"/>
           <w:szCs w:val="28"/>
@@ -423,33 +426,13 @@
       </w:pPr>
       <w:r>
         <w:rPr>
-          <w:rFonts w:ascii="Times New Roman" w:eastAsia="Times New Roman" w:hAnsi="Times New Roman" w:cs="Times New Roman"/>
+          <w:rFonts w:eastAsia="Times New Roman" w:cs="Times New Roman"/>
           <w:color w:val="24292E"/>
           <w:sz w:val="28"/>
           <w:szCs w:val="28"/>
           <w:lang w:eastAsia="ru-RU"/>
         </w:rPr>
-        <w:t>Оформление счетов в конце месяца</w:t>
-      </w:r>
-      <w:r>
-        <w:rPr>
-          <w:rFonts w:ascii="Times New Roman" w:eastAsia="Times New Roman" w:hAnsi="Times New Roman" w:cs="Times New Roman"/>
-          <w:color w:val="24292E"/>
-          <w:sz w:val="28"/>
-          <w:szCs w:val="28"/>
-          <w:lang w:eastAsia="ru-RU"/>
-        </w:rPr>
-        <w:t>:</w:t>
-      </w:r>
-      <w:r>
-        <w:rPr>
-          <w:rFonts w:ascii="Times New Roman" w:eastAsia="Times New Roman" w:hAnsi="Times New Roman" w:cs="Times New Roman"/>
-          <w:color w:val="24292E"/>
-          <w:sz w:val="28"/>
-          <w:szCs w:val="28"/>
-          <w:lang w:eastAsia="ru-RU"/>
-        </w:rPr>
-        <w:t xml:space="preserve"> в конце месяца работы, сделанные за месяц, отправляются бухгалтеру, который в свою очередь выставляет счета клиникам. Чтобы собрать все эти работы, приходилось весь месяц записывать их в одном месяце, потом каждый раз сверять что было сделано в каждой из них, считать стоимость общую для каждой клиники или врача. Это требовало большого количества времени и при исправлении каких – то ошибок в записи работ приходилось все пересчитывать (вручную на калькуляторе). Очевидно, если таких работ больше 100 – ни о какой точности и систематизации в учете речи быть не может. </w:t>
+        <w:t xml:space="preserve">Оформление счетов в конце месяца: в конце месяца работы, сделанные за месяц, отправляются бухгалтеру, который в свою очередь выставляет счета клиникам. Чтобы собрать все эти работы, приходилось весь месяц записывать их в одном месяце, потом каждый раз сверять что было сделано в каждой из них, считать стоимость общую для каждой клиники или врача. Это требовало большого количества времени и при исправлении каких – то ошибок в записи работ приходилось все пересчитывать (вручную на калькуляторе). Очевидно, если таких работ больше 100 – ни о какой точности и систематизации в учете речи быть не может. </w:t>
       </w:r>
     </w:p>
     <w:p>
@@ -460,9 +443,10 @@
           <w:numId w:val="5"/>
         </w:numPr>
         <w:shd w:val="clear" w:color="auto" w:fill="FFFFFF"/>
-        <w:spacing w:after="240"/>
-        <w:rPr>
-          <w:rFonts w:ascii="Times New Roman" w:eastAsia="Times New Roman" w:hAnsi="Times New Roman" w:cs="Times New Roman"/>
+        <w:spacing w:after="240" w:line="360" w:lineRule="auto"/>
+        <w:ind w:left="1134" w:right="1134" w:firstLine="567"/>
+        <w:rPr>
+          <w:rFonts w:eastAsia="Times New Roman" w:cs="Times New Roman"/>
           <w:color w:val="24292E"/>
           <w:sz w:val="28"/>
           <w:szCs w:val="28"/>
@@ -471,610 +455,492 @@
       </w:pPr>
       <w:r>
         <w:rPr>
-          <w:rFonts w:ascii="Times New Roman" w:eastAsia="Times New Roman" w:hAnsi="Times New Roman" w:cs="Times New Roman"/>
+          <w:rFonts w:eastAsia="Times New Roman" w:cs="Times New Roman"/>
           <w:color w:val="24292E"/>
           <w:sz w:val="28"/>
           <w:szCs w:val="28"/>
           <w:lang w:eastAsia="ru-RU"/>
         </w:rPr>
-        <w:t>Расчет зарплат в конце месяца</w:t>
-      </w:r>
-      <w:r>
-        <w:rPr>
-          <w:rFonts w:ascii="Times New Roman" w:eastAsia="Times New Roman" w:hAnsi="Times New Roman" w:cs="Times New Roman"/>
+        <w:t xml:space="preserve">Расчет зарплат в конце месяца: зарплаты в зуботехнической лаборатории не фиксированные, а рассчитываются в зависимости от количества работ, выполненных </w:t>
+      </w:r>
+      <w:proofErr w:type="spellStart"/>
+      <w:r>
+        <w:rPr>
+          <w:rFonts w:eastAsia="Times New Roman" w:cs="Times New Roman"/>
           <w:color w:val="24292E"/>
           <w:sz w:val="28"/>
           <w:szCs w:val="28"/>
           <w:lang w:eastAsia="ru-RU"/>
         </w:rPr>
-        <w:t>:</w:t>
-      </w:r>
-      <w:r>
-        <w:rPr>
-          <w:rFonts w:ascii="Times New Roman" w:eastAsia="Times New Roman" w:hAnsi="Times New Roman" w:cs="Times New Roman"/>
+        <w:t>зуботехником</w:t>
+      </w:r>
+      <w:proofErr w:type="spellEnd"/>
+      <w:r>
+        <w:rPr>
+          <w:rFonts w:eastAsia="Times New Roman" w:cs="Times New Roman"/>
           <w:color w:val="24292E"/>
           <w:sz w:val="28"/>
           <w:szCs w:val="28"/>
           <w:lang w:eastAsia="ru-RU"/>
         </w:rPr>
-        <w:t xml:space="preserve"> зарплаты в зуботехнической лаборатории не фиксированные, а рассчитываются в зависимости от количества работ, выполненных </w:t>
+        <w:t>. Ситуация с зарплатами была ровно такая же, как с счетами – отсутствие системы учета вело к большому количеству ошибок в счете, которые невозможно отследить.</w:t>
+      </w:r>
+    </w:p>
+    <w:p>
+      <w:pPr>
+        <w:shd w:val="clear" w:color="auto" w:fill="FFFFFF"/>
+        <w:spacing w:after="240" w:line="360" w:lineRule="auto"/>
+        <w:ind w:left="1134" w:right="1134"/>
+        <w:rPr>
+          <w:rFonts w:eastAsia="Times New Roman" w:cs="Times New Roman"/>
+          <w:color w:val="24292E"/>
+          <w:szCs w:val="28"/>
+          <w:lang w:eastAsia="ru-RU"/>
+        </w:rPr>
+      </w:pPr>
+      <w:r>
+        <w:rPr>
+          <w:rFonts w:eastAsia="Times New Roman" w:cs="Times New Roman"/>
+          <w:color w:val="24292E"/>
+          <w:szCs w:val="28"/>
+          <w:lang w:eastAsia="ru-RU"/>
+        </w:rPr>
+        <w:t>Как я уже упоминал раннее, есть программа</w:t>
+      </w:r>
+      <w:r>
+        <w:rPr>
+          <w:rFonts w:eastAsia="Times New Roman" w:cs="Times New Roman"/>
+          <w:color w:val="24292E"/>
+          <w:szCs w:val="28"/>
+          <w:lang w:eastAsia="ru-RU"/>
+        </w:rPr>
+        <w:t xml:space="preserve"> для учета в зуботехнической лаборатории, но пользоваться ей я не стал по ряду причин, перечисленных выше.</w:t>
+      </w:r>
+    </w:p>
+    <w:p>
+      <w:pPr>
+        <w:spacing w:line="360" w:lineRule="auto"/>
+        <w:ind w:left="1134" w:right="1134"/>
+        <w:rPr>
+          <w:rFonts w:cs="Times New Roman"/>
+          <w:b/>
+          <w:szCs w:val="28"/>
+        </w:rPr>
+      </w:pPr>
+      <w:r>
+        <w:rPr>
+          <w:rFonts w:cs="Times New Roman"/>
+          <w:b/>
+          <w:szCs w:val="28"/>
+        </w:rPr>
+        <w:t xml:space="preserve">История работы над ИВР </w:t>
+      </w:r>
+      <w:r>
+        <w:rPr>
+          <w:rFonts w:cs="Times New Roman"/>
+          <w:szCs w:val="28"/>
+        </w:rPr>
+        <w:t xml:space="preserve">– </w:t>
+      </w:r>
+      <w:r>
+        <w:rPr>
+          <w:rFonts w:cs="Times New Roman"/>
+          <w:szCs w:val="28"/>
+        </w:rPr>
+        <w:t xml:space="preserve">Вначале я заявил проект </w:t>
+      </w:r>
+      <w:r>
+        <w:rPr>
+          <w:rFonts w:cs="Times New Roman"/>
+          <w:szCs w:val="28"/>
+        </w:rPr>
+        <w:t xml:space="preserve">ЕСР – Единая Система Регистрации (на олимпиады). Проектом занимался в момент, когда нужно было сдать что </w:t>
+      </w:r>
+      <w:r>
+        <w:rPr>
+          <w:rFonts w:cs="Times New Roman"/>
+          <w:szCs w:val="28"/>
+        </w:rPr>
+        <w:lastRenderedPageBreak/>
+        <w:t xml:space="preserve">– либо к </w:t>
       </w:r>
       <w:proofErr w:type="spellStart"/>
       <w:r>
         <w:rPr>
-          <w:rFonts w:ascii="Times New Roman" w:eastAsia="Times New Roman" w:hAnsi="Times New Roman" w:cs="Times New Roman"/>
-          <w:color w:val="24292E"/>
-          <w:sz w:val="28"/>
-          <w:szCs w:val="28"/>
-          <w:lang w:eastAsia="ru-RU"/>
-        </w:rPr>
-        <w:t>зуботехником</w:t>
+          <w:rFonts w:cs="Times New Roman"/>
+          <w:szCs w:val="28"/>
+        </w:rPr>
+        <w:t>дедлайну</w:t>
       </w:r>
       <w:proofErr w:type="spellEnd"/>
       <w:r>
         <w:rPr>
-          <w:rFonts w:ascii="Times New Roman" w:eastAsia="Times New Roman" w:hAnsi="Times New Roman" w:cs="Times New Roman"/>
-          <w:color w:val="24292E"/>
-          <w:sz w:val="28"/>
-          <w:szCs w:val="28"/>
-          <w:lang w:eastAsia="ru-RU"/>
-        </w:rPr>
-        <w:t>. Ситуация с зарплатами была ровно такая же, как с счетами – отсутствие системы учета вело к большому количеству ошибок в счете, которые невозможно отследить.</w:t>
-      </w:r>
-    </w:p>
-    <w:p>
-      <w:pPr>
-        <w:shd w:val="clear" w:color="auto" w:fill="FFFFFF"/>
-        <w:spacing w:after="240"/>
-        <w:rPr>
-          <w:rFonts w:ascii="Times New Roman" w:eastAsia="Times New Roman" w:hAnsi="Times New Roman" w:cs="Times New Roman"/>
-          <w:color w:val="24292E"/>
-          <w:sz w:val="28"/>
-          <w:szCs w:val="28"/>
-          <w:lang w:eastAsia="ru-RU"/>
-        </w:rPr>
-      </w:pPr>
-      <w:r>
-        <w:rPr>
-          <w:rFonts w:ascii="Times New Roman" w:eastAsia="Times New Roman" w:hAnsi="Times New Roman" w:cs="Times New Roman"/>
-          <w:color w:val="24292E"/>
-          <w:sz w:val="28"/>
-          <w:szCs w:val="28"/>
-          <w:lang w:eastAsia="ru-RU"/>
+          <w:rFonts w:cs="Times New Roman"/>
+          <w:szCs w:val="28"/>
+        </w:rPr>
+        <w:t xml:space="preserve">. Будучи незаинтересованным в нем, я не начинал его полноценную разработку. Но занявшись учетом в лаборатории передо мной встала вполне реальная задача, решив которую и создав веб-сервис </w:t>
+      </w:r>
+      <w:r>
+        <w:rPr>
+          <w:rFonts w:cs="Times New Roman"/>
+          <w:szCs w:val="28"/>
+          <w:lang w:val="en-US"/>
+        </w:rPr>
+        <w:t>d</w:t>
+      </w:r>
+      <w:r>
+        <w:rPr>
+          <w:rFonts w:cs="Times New Roman"/>
+          <w:szCs w:val="28"/>
+        </w:rPr>
+        <w:t>-</w:t>
+      </w:r>
+      <w:r>
+        <w:rPr>
+          <w:rFonts w:cs="Times New Roman"/>
+          <w:szCs w:val="28"/>
+          <w:lang w:val="en-US"/>
+        </w:rPr>
+        <w:t>lab</w:t>
+      </w:r>
+      <w:r>
+        <w:rPr>
+          <w:rFonts w:cs="Times New Roman"/>
+          <w:szCs w:val="28"/>
+        </w:rPr>
+        <w:t xml:space="preserve">, я смог бы его использовать в реальной компании. </w:t>
+      </w:r>
+      <w:r>
+        <w:rPr>
+          <w:rFonts w:cs="Times New Roman"/>
+          <w:szCs w:val="28"/>
+        </w:rPr>
+        <w:t xml:space="preserve">Далее я выделил несколько аспектов, которые должны присутствовать в проекте, максимум упростить учет в лаборатории. Затем по ним я начал саму разработку. </w:t>
+      </w:r>
+    </w:p>
+    <w:p>
+      <w:pPr>
+        <w:spacing w:line="360" w:lineRule="auto"/>
+        <w:ind w:left="1134" w:right="1134"/>
+        <w:rPr>
+          <w:rFonts w:cs="Times New Roman"/>
+          <w:szCs w:val="28"/>
+        </w:rPr>
+      </w:pPr>
+      <w:r>
+        <w:rPr>
+          <w:rFonts w:cs="Times New Roman"/>
+          <w:b/>
+          <w:szCs w:val="28"/>
+        </w:rPr>
+        <w:t>Заказчик или целевая аудитория</w:t>
+      </w:r>
+      <w:r>
+        <w:rPr>
+          <w:rFonts w:cs="Times New Roman"/>
+          <w:szCs w:val="28"/>
+        </w:rPr>
+        <w:t xml:space="preserve"> – </w:t>
+      </w:r>
+      <w:r>
+        <w:rPr>
+          <w:rFonts w:cs="Times New Roman"/>
+          <w:szCs w:val="28"/>
+        </w:rPr>
+        <w:t xml:space="preserve">виза заказчика на последней странице. </w:t>
+      </w:r>
+    </w:p>
+    <w:p>
+      <w:pPr>
+        <w:spacing w:line="360" w:lineRule="auto"/>
+        <w:ind w:left="1134" w:right="1134"/>
+        <w:rPr>
+          <w:rFonts w:cs="Times New Roman"/>
+          <w:b/>
+          <w:szCs w:val="28"/>
+        </w:rPr>
+      </w:pPr>
+      <w:r>
+        <w:rPr>
+          <w:rFonts w:cs="Times New Roman"/>
+          <w:b/>
+          <w:szCs w:val="28"/>
+        </w:rPr>
+        <w:t xml:space="preserve">Описание продукта </w:t>
+      </w:r>
+      <w:r>
+        <w:rPr>
+          <w:rFonts w:cs="Times New Roman"/>
+          <w:szCs w:val="28"/>
+        </w:rPr>
+        <w:t xml:space="preserve">– </w:t>
+      </w:r>
+      <w:r>
+        <w:rPr>
+          <w:rFonts w:cs="Times New Roman"/>
+          <w:szCs w:val="28"/>
+        </w:rPr>
+        <w:t xml:space="preserve">На данный момент проект в проекте реализовано ядро, необходимое для учета в лаборатории. То есть можно добавлять различные справочные материалы (врачей, клиники, материалы, работы, операции, техников, </w:t>
+      </w:r>
+      <w:proofErr w:type="spellStart"/>
+      <w:r>
+        <w:rPr>
+          <w:rFonts w:cs="Times New Roman"/>
+          <w:szCs w:val="28"/>
+        </w:rPr>
+        <w:t>прайслисты</w:t>
+      </w:r>
+      <w:proofErr w:type="spellEnd"/>
+      <w:r>
+        <w:rPr>
+          <w:rFonts w:cs="Times New Roman"/>
+          <w:szCs w:val="28"/>
+        </w:rPr>
+        <w:t xml:space="preserve"> работ и операций), добавлять заказы (используя справочники), можно вести склад, получать два отчета (по сделанным работам и зарплатам техников). Все заявленные юзер – кейсы реализованы.</w:t>
+      </w:r>
+    </w:p>
+    <w:p>
+      <w:pPr>
+        <w:spacing w:line="360" w:lineRule="auto"/>
+        <w:ind w:left="1134" w:right="1134"/>
+        <w:rPr>
+          <w:rFonts w:cs="Times New Roman"/>
+          <w:b/>
+          <w:szCs w:val="28"/>
+        </w:rPr>
+      </w:pPr>
+      <w:r>
+        <w:rPr>
+          <w:rFonts w:cs="Times New Roman"/>
+          <w:b/>
+          <w:szCs w:val="28"/>
+        </w:rPr>
+        <w:t>Рефлексия</w:t>
+      </w:r>
+      <w:r>
+        <w:rPr>
+          <w:rFonts w:cs="Times New Roman"/>
+          <w:szCs w:val="28"/>
+        </w:rPr>
+        <w:t xml:space="preserve"> – </w:t>
+      </w:r>
+      <w:r>
+        <w:rPr>
+          <w:rFonts w:cs="Times New Roman"/>
+          <w:szCs w:val="28"/>
+        </w:rPr>
+        <w:t xml:space="preserve">В процессе работы я научился работать с </w:t>
+      </w:r>
+      <w:r>
+        <w:rPr>
+          <w:rFonts w:cs="Times New Roman"/>
+          <w:szCs w:val="28"/>
+          <w:lang w:val="en-US"/>
+        </w:rPr>
+        <w:t>Django</w:t>
+      </w:r>
+      <w:r>
+        <w:rPr>
+          <w:rFonts w:cs="Times New Roman"/>
+          <w:szCs w:val="28"/>
+        </w:rPr>
+        <w:t xml:space="preserve"> </w:t>
+      </w:r>
+      <w:r>
+        <w:rPr>
+          <w:rFonts w:cs="Times New Roman"/>
+          <w:szCs w:val="28"/>
+          <w:lang w:val="en-US"/>
+        </w:rPr>
+        <w:t>Rest</w:t>
+      </w:r>
+      <w:r>
+        <w:rPr>
+          <w:rFonts w:cs="Times New Roman"/>
+          <w:szCs w:val="28"/>
+        </w:rPr>
+        <w:t xml:space="preserve"> </w:t>
+      </w:r>
+      <w:proofErr w:type="spellStart"/>
+      <w:r>
+        <w:rPr>
+          <w:rFonts w:cs="Times New Roman"/>
+          <w:szCs w:val="28"/>
+          <w:lang w:val="en-US"/>
+        </w:rPr>
+        <w:t>Api</w:t>
+      </w:r>
+      <w:proofErr w:type="spellEnd"/>
+      <w:r>
+        <w:rPr>
+          <w:rFonts w:cs="Times New Roman"/>
+          <w:szCs w:val="28"/>
+        </w:rPr>
+        <w:t xml:space="preserve"> </w:t>
+      </w:r>
+      <w:r>
+        <w:rPr>
+          <w:rFonts w:cs="Times New Roman"/>
+          <w:szCs w:val="28"/>
+          <w:lang w:val="en-US"/>
+        </w:rPr>
+        <w:t>Framework</w:t>
+      </w:r>
+      <w:r>
+        <w:rPr>
+          <w:rFonts w:cs="Times New Roman"/>
+          <w:szCs w:val="28"/>
+        </w:rPr>
+        <w:t xml:space="preserve">. Благодаря этой технологии можно реализовать полностью </w:t>
+      </w:r>
+      <w:proofErr w:type="spellStart"/>
+      <w:r>
+        <w:rPr>
+          <w:rFonts w:cs="Times New Roman"/>
+          <w:szCs w:val="28"/>
+        </w:rPr>
+        <w:t>независмый</w:t>
+      </w:r>
+      <w:proofErr w:type="spellEnd"/>
+      <w:r>
+        <w:rPr>
+          <w:rFonts w:cs="Times New Roman"/>
+          <w:szCs w:val="28"/>
+        </w:rPr>
+        <w:t xml:space="preserve"> </w:t>
+      </w:r>
+      <w:proofErr w:type="spellStart"/>
+      <w:r>
+        <w:rPr>
+          <w:rFonts w:cs="Times New Roman"/>
+          <w:szCs w:val="28"/>
+        </w:rPr>
+        <w:t>бекенд</w:t>
+      </w:r>
+      <w:proofErr w:type="spellEnd"/>
+      <w:r>
+        <w:rPr>
+          <w:rFonts w:cs="Times New Roman"/>
+          <w:szCs w:val="28"/>
+        </w:rPr>
+        <w:t xml:space="preserve"> и использовать его как для веб-приложений, так и для мобильных. Не удалось реализовать </w:t>
+      </w:r>
+      <w:proofErr w:type="spellStart"/>
+      <w:r>
+        <w:rPr>
+          <w:rFonts w:cs="Times New Roman"/>
+          <w:szCs w:val="28"/>
+        </w:rPr>
+        <w:t>пуш</w:t>
+      </w:r>
+      <w:proofErr w:type="spellEnd"/>
+      <w:r>
+        <w:rPr>
+          <w:rFonts w:cs="Times New Roman"/>
+          <w:szCs w:val="28"/>
+        </w:rPr>
+        <w:t xml:space="preserve"> – уведомления. Причиной тому является, что пока я собираюсь использовать проект локально, то есть запускать на </w:t>
+      </w:r>
+      <w:r>
+        <w:rPr>
+          <w:rFonts w:cs="Times New Roman"/>
+          <w:szCs w:val="28"/>
+          <w:lang w:val="en-US"/>
+        </w:rPr>
+        <w:t>localhost</w:t>
+      </w:r>
+      <w:r>
+        <w:rPr>
+          <w:rFonts w:cs="Times New Roman"/>
+          <w:szCs w:val="28"/>
+        </w:rPr>
+        <w:t xml:space="preserve">, а запуская проект таким образом нельзя использовать </w:t>
+      </w:r>
+      <w:proofErr w:type="spellStart"/>
+      <w:r>
+        <w:rPr>
+          <w:rFonts w:cs="Times New Roman"/>
+          <w:szCs w:val="28"/>
+        </w:rPr>
+        <w:t>пуш</w:t>
+      </w:r>
+      <w:proofErr w:type="spellEnd"/>
+      <w:r>
+        <w:rPr>
+          <w:rFonts w:cs="Times New Roman"/>
+          <w:szCs w:val="28"/>
+        </w:rPr>
+        <w:t>-уведомления (</w:t>
+      </w:r>
+      <w:r>
+        <w:rPr>
+          <w:rFonts w:cs="Times New Roman"/>
+          <w:szCs w:val="28"/>
+          <w:lang w:val="en-US"/>
+        </w:rPr>
+        <w:t>push</w:t>
+      </w:r>
+      <w:r>
+        <w:rPr>
+          <w:rFonts w:cs="Times New Roman"/>
+          <w:szCs w:val="28"/>
+        </w:rPr>
+        <w:t xml:space="preserve"> – уведомления работают только с </w:t>
+      </w:r>
+      <w:r>
+        <w:rPr>
+          <w:rFonts w:cs="Times New Roman"/>
+          <w:szCs w:val="28"/>
+          <w:lang w:val="en-US"/>
+        </w:rPr>
+        <w:t>https</w:t>
+      </w:r>
+      <w:r>
+        <w:rPr>
+          <w:rFonts w:cs="Times New Roman"/>
+          <w:szCs w:val="28"/>
+        </w:rPr>
+        <w:t xml:space="preserve"> серверами). Пока не реализована </w:t>
+      </w:r>
+      <w:r>
+        <w:rPr>
+          <w:rFonts w:cs="Times New Roman"/>
+          <w:szCs w:val="28"/>
         </w:rPr>
         <w:lastRenderedPageBreak/>
-        <w:t>Как я уже упоминал раннее, есть программа</w:t>
-      </w:r>
-      <w:r>
-        <w:rPr>
-          <w:rFonts w:ascii="Times New Roman" w:eastAsia="Times New Roman" w:hAnsi="Times New Roman" w:cs="Times New Roman"/>
-          <w:color w:val="24292E"/>
-          <w:sz w:val="28"/>
-          <w:szCs w:val="28"/>
-          <w:lang w:eastAsia="ru-RU"/>
-        </w:rPr>
-        <w:t xml:space="preserve"> для учета в зуботехнической лаборатории, но пользоваться ей я не стал по ряду причин, перечисленных выше.</w:t>
-      </w:r>
-    </w:p>
-    <w:p>
-      <w:pPr>
-        <w:jc w:val="both"/>
-        <w:rPr>
-          <w:rFonts w:ascii="Times New Roman" w:hAnsi="Times New Roman" w:cs="Times New Roman"/>
+        <w:t xml:space="preserve">функция просмотра заказа врачами, так как интегрировать в самом конце разные типы аккаунтов оказалось затруднительным. </w:t>
+      </w:r>
+    </w:p>
+    <w:p>
+      <w:pPr>
+        <w:spacing w:line="360" w:lineRule="auto"/>
+        <w:ind w:left="1134" w:right="1134"/>
+        <w:rPr>
+          <w:rFonts w:cs="Times New Roman"/>
+          <w:szCs w:val="28"/>
+        </w:rPr>
+      </w:pPr>
+      <w:r>
+        <w:rPr>
+          <w:rFonts w:cs="Times New Roman"/>
           <w:b/>
-          <w:sz w:val="28"/>
-          <w:szCs w:val="28"/>
-        </w:rPr>
-      </w:pPr>
-      <w:r>
-        <w:rPr>
-          <w:rFonts w:ascii="Times New Roman" w:hAnsi="Times New Roman" w:cs="Times New Roman"/>
-          <w:b/>
-          <w:sz w:val="28"/>
-          <w:szCs w:val="28"/>
-        </w:rPr>
-        <w:t xml:space="preserve">История работы над ИВР </w:t>
-      </w:r>
-      <w:r>
-        <w:rPr>
-          <w:rFonts w:ascii="Times New Roman" w:hAnsi="Times New Roman" w:cs="Times New Roman"/>
-          <w:sz w:val="28"/>
-          <w:szCs w:val="28"/>
-        </w:rPr>
-        <w:t xml:space="preserve">– </w:t>
-      </w:r>
-      <w:r>
-        <w:rPr>
-          <w:rFonts w:ascii="Times New Roman" w:hAnsi="Times New Roman" w:cs="Times New Roman"/>
-          <w:sz w:val="28"/>
-          <w:szCs w:val="28"/>
-        </w:rPr>
-        <w:t xml:space="preserve">Вначале я заявил проект </w:t>
-      </w:r>
-      <w:r>
-        <w:rPr>
-          <w:rFonts w:ascii="Times New Roman" w:hAnsi="Times New Roman" w:cs="Times New Roman"/>
-          <w:sz w:val="28"/>
-          <w:szCs w:val="28"/>
-        </w:rPr>
-        <w:t xml:space="preserve">ЕСР – Единая Система Регистрации (на олимпиады). Проектом занимался в момент, когда нужно было сдать что – либо к </w:t>
-      </w:r>
-      <w:proofErr w:type="spellStart"/>
-      <w:r>
-        <w:rPr>
-          <w:rFonts w:ascii="Times New Roman" w:hAnsi="Times New Roman" w:cs="Times New Roman"/>
-          <w:sz w:val="28"/>
-          <w:szCs w:val="28"/>
-        </w:rPr>
-        <w:t>дедлайну</w:t>
-      </w:r>
-      <w:proofErr w:type="spellEnd"/>
-      <w:r>
-        <w:rPr>
-          <w:rFonts w:ascii="Times New Roman" w:hAnsi="Times New Roman" w:cs="Times New Roman"/>
-          <w:sz w:val="28"/>
-          <w:szCs w:val="28"/>
-        </w:rPr>
-        <w:t xml:space="preserve">. Будучи незаинтересованным в нем, я не начинал его полноценную разработку. Но занявшись учетом в лаборатории передо мной встала вполне реальная задача, решив которую и создав веб-сервис </w:t>
-      </w:r>
-      <w:r>
-        <w:rPr>
-          <w:rFonts w:ascii="Times New Roman" w:hAnsi="Times New Roman" w:cs="Times New Roman"/>
-          <w:sz w:val="28"/>
-          <w:szCs w:val="28"/>
-          <w:lang w:val="en-US"/>
-        </w:rPr>
-        <w:t>d</w:t>
-      </w:r>
-      <w:r>
-        <w:rPr>
-          <w:rFonts w:ascii="Times New Roman" w:hAnsi="Times New Roman" w:cs="Times New Roman"/>
-          <w:sz w:val="28"/>
-          <w:szCs w:val="28"/>
-        </w:rPr>
-        <w:t>-</w:t>
-      </w:r>
-      <w:r>
-        <w:rPr>
-          <w:rFonts w:ascii="Times New Roman" w:hAnsi="Times New Roman" w:cs="Times New Roman"/>
-          <w:sz w:val="28"/>
-          <w:szCs w:val="28"/>
-          <w:lang w:val="en-US"/>
-        </w:rPr>
-        <w:t>lab</w:t>
-      </w:r>
-      <w:r>
-        <w:rPr>
-          <w:rFonts w:ascii="Times New Roman" w:hAnsi="Times New Roman" w:cs="Times New Roman"/>
-          <w:sz w:val="28"/>
-          <w:szCs w:val="28"/>
-        </w:rPr>
-        <w:t xml:space="preserve">, </w:t>
-      </w:r>
-      <w:r>
-        <w:rPr>
-          <w:rFonts w:ascii="Times New Roman" w:hAnsi="Times New Roman" w:cs="Times New Roman"/>
-          <w:sz w:val="28"/>
-          <w:szCs w:val="28"/>
-        </w:rPr>
-        <w:t xml:space="preserve">я смог бы его использовать в реальной компании. </w:t>
-      </w:r>
-      <w:r>
-        <w:rPr>
-          <w:rFonts w:ascii="Times New Roman" w:hAnsi="Times New Roman" w:cs="Times New Roman"/>
-          <w:sz w:val="28"/>
-          <w:szCs w:val="28"/>
-        </w:rPr>
-        <w:t xml:space="preserve">Далее я выделил несколько аспектов, которые должны присутствовать в проекте, максимум упростить учет в лаборатории. Затем по ним я начал саму разработку. </w:t>
-      </w:r>
-    </w:p>
-    <w:p>
-      <w:pPr>
-        <w:jc w:val="both"/>
-        <w:rPr>
-          <w:rFonts w:ascii="Times New Roman" w:hAnsi="Times New Roman" w:cs="Times New Roman"/>
-          <w:sz w:val="28"/>
-          <w:szCs w:val="28"/>
-        </w:rPr>
-      </w:pPr>
-      <w:r>
-        <w:rPr>
-          <w:rFonts w:ascii="Times New Roman" w:hAnsi="Times New Roman" w:cs="Times New Roman"/>
-          <w:b/>
-          <w:sz w:val="28"/>
-          <w:szCs w:val="28"/>
-        </w:rPr>
-        <w:t>Заказчик или целевая аудитория</w:t>
-      </w:r>
-      <w:r>
-        <w:rPr>
-          <w:rFonts w:ascii="Times New Roman" w:hAnsi="Times New Roman" w:cs="Times New Roman"/>
-          <w:sz w:val="28"/>
+          <w:szCs w:val="28"/>
+        </w:rPr>
+        <w:t>Как можно дальше развивать проект</w:t>
+      </w:r>
+      <w:r>
+        <w:rPr>
+          <w:rFonts w:cs="Times New Roman"/>
           <w:szCs w:val="28"/>
         </w:rPr>
         <w:t xml:space="preserve"> – </w:t>
       </w:r>
       <w:r>
         <w:rPr>
-          <w:rFonts w:ascii="Times New Roman" w:hAnsi="Times New Roman" w:cs="Times New Roman"/>
-          <w:sz w:val="28"/>
-          <w:szCs w:val="28"/>
-        </w:rPr>
-        <w:t xml:space="preserve">виза заказчика на последней странице. </w:t>
-      </w:r>
-    </w:p>
-    <w:p>
-      <w:pPr>
-        <w:jc w:val="both"/>
-        <w:rPr>
-          <w:rFonts w:ascii="Times New Roman" w:hAnsi="Times New Roman" w:cs="Times New Roman"/>
-          <w:b/>
-          <w:sz w:val="28"/>
-          <w:szCs w:val="28"/>
-        </w:rPr>
-      </w:pPr>
-      <w:r>
-        <w:rPr>
-          <w:rFonts w:ascii="Times New Roman" w:hAnsi="Times New Roman" w:cs="Times New Roman"/>
-          <w:b/>
-          <w:sz w:val="28"/>
-          <w:szCs w:val="28"/>
-        </w:rPr>
-        <w:t xml:space="preserve">Описание продукта </w:t>
-      </w:r>
-      <w:r>
-        <w:rPr>
-          <w:rFonts w:ascii="Times New Roman" w:hAnsi="Times New Roman" w:cs="Times New Roman"/>
-          <w:sz w:val="28"/>
-          <w:szCs w:val="28"/>
-        </w:rPr>
-        <w:t xml:space="preserve">– </w:t>
-      </w:r>
-      <w:r>
-        <w:rPr>
-          <w:rFonts w:ascii="Times New Roman" w:hAnsi="Times New Roman" w:cs="Times New Roman"/>
-          <w:sz w:val="28"/>
-          <w:szCs w:val="28"/>
-        </w:rPr>
-        <w:t xml:space="preserve">На данный момент проект в проекте реализовано ядро, необходимое для учета в лаборатории. То есть можно добавлять различные справочные материалы (врачей, клиники, материалы, работы, операции, техников, </w:t>
-      </w:r>
-      <w:proofErr w:type="spellStart"/>
-      <w:r>
-        <w:rPr>
-          <w:rFonts w:ascii="Times New Roman" w:hAnsi="Times New Roman" w:cs="Times New Roman"/>
-          <w:sz w:val="28"/>
-          <w:szCs w:val="28"/>
-        </w:rPr>
-        <w:t>прайслисты</w:t>
-      </w:r>
-      <w:proofErr w:type="spellEnd"/>
-      <w:r>
-        <w:rPr>
-          <w:rFonts w:ascii="Times New Roman" w:hAnsi="Times New Roman" w:cs="Times New Roman"/>
-          <w:sz w:val="28"/>
-          <w:szCs w:val="28"/>
-        </w:rPr>
-        <w:t xml:space="preserve"> работ и операций), добавлять заказы (используя справочники), можно вести склад, получать два отчета (по сделанным работам и зарплатам техников). Все заявленные юзер – кейсы реализованы.</w:t>
-      </w:r>
-    </w:p>
-    <w:p>
-      <w:pPr>
-        <w:jc w:val="both"/>
-        <w:rPr>
-          <w:rFonts w:ascii="Times New Roman" w:hAnsi="Times New Roman" w:cs="Times New Roman"/>
-          <w:b/>
-          <w:sz w:val="28"/>
-          <w:szCs w:val="28"/>
-        </w:rPr>
-      </w:pPr>
-      <w:r>
-        <w:rPr>
-          <w:rFonts w:ascii="Times New Roman" w:hAnsi="Times New Roman" w:cs="Times New Roman"/>
-          <w:b/>
-          <w:sz w:val="28"/>
-          <w:szCs w:val="28"/>
-        </w:rPr>
-        <w:t>Рефлексия</w:t>
-      </w:r>
-      <w:r>
-        <w:rPr>
-          <w:rFonts w:ascii="Times New Roman" w:hAnsi="Times New Roman" w:cs="Times New Roman"/>
-          <w:sz w:val="28"/>
-          <w:szCs w:val="28"/>
-        </w:rPr>
-        <w:t xml:space="preserve"> – </w:t>
-      </w:r>
-      <w:r>
-        <w:rPr>
-          <w:rFonts w:ascii="Times New Roman" w:hAnsi="Times New Roman" w:cs="Times New Roman"/>
-          <w:sz w:val="28"/>
-          <w:szCs w:val="28"/>
-        </w:rPr>
-        <w:t xml:space="preserve">В процессе работы я научился работать с </w:t>
-      </w:r>
-      <w:r>
-        <w:rPr>
-          <w:rFonts w:ascii="Times New Roman" w:hAnsi="Times New Roman" w:cs="Times New Roman"/>
-          <w:sz w:val="28"/>
-          <w:szCs w:val="28"/>
-          <w:lang w:val="en-US"/>
-        </w:rPr>
-        <w:t>Django</w:t>
-      </w:r>
-      <w:r>
-        <w:rPr>
-          <w:rFonts w:ascii="Times New Roman" w:hAnsi="Times New Roman" w:cs="Times New Roman"/>
-          <w:sz w:val="28"/>
-          <w:szCs w:val="28"/>
-        </w:rPr>
-        <w:t xml:space="preserve"> </w:t>
-      </w:r>
-      <w:r>
-        <w:rPr>
-          <w:rFonts w:ascii="Times New Roman" w:hAnsi="Times New Roman" w:cs="Times New Roman"/>
-          <w:sz w:val="28"/>
-          <w:szCs w:val="28"/>
-          <w:lang w:val="en-US"/>
-        </w:rPr>
-        <w:t>Rest</w:t>
-      </w:r>
-      <w:r>
-        <w:rPr>
-          <w:rFonts w:ascii="Times New Roman" w:hAnsi="Times New Roman" w:cs="Times New Roman"/>
-          <w:sz w:val="28"/>
-          <w:szCs w:val="28"/>
-        </w:rPr>
-        <w:t xml:space="preserve"> </w:t>
-      </w:r>
-      <w:proofErr w:type="spellStart"/>
-      <w:r>
-        <w:rPr>
-          <w:rFonts w:ascii="Times New Roman" w:hAnsi="Times New Roman" w:cs="Times New Roman"/>
-          <w:sz w:val="28"/>
-          <w:szCs w:val="28"/>
-          <w:lang w:val="en-US"/>
-        </w:rPr>
-        <w:t>Api</w:t>
-      </w:r>
-      <w:proofErr w:type="spellEnd"/>
-      <w:r>
-        <w:rPr>
-          <w:rFonts w:ascii="Times New Roman" w:hAnsi="Times New Roman" w:cs="Times New Roman"/>
-          <w:sz w:val="28"/>
-          <w:szCs w:val="28"/>
-        </w:rPr>
-        <w:t xml:space="preserve"> </w:t>
-      </w:r>
-      <w:r>
-        <w:rPr>
-          <w:rFonts w:ascii="Times New Roman" w:hAnsi="Times New Roman" w:cs="Times New Roman"/>
-          <w:sz w:val="28"/>
-          <w:szCs w:val="28"/>
-          <w:lang w:val="en-US"/>
-        </w:rPr>
-        <w:t>Framework</w:t>
-      </w:r>
-      <w:r>
-        <w:rPr>
-          <w:rFonts w:ascii="Times New Roman" w:hAnsi="Times New Roman" w:cs="Times New Roman"/>
-          <w:sz w:val="28"/>
-          <w:szCs w:val="28"/>
-        </w:rPr>
-        <w:t xml:space="preserve">. </w:t>
-      </w:r>
-      <w:r>
-        <w:rPr>
-          <w:rFonts w:ascii="Times New Roman" w:hAnsi="Times New Roman" w:cs="Times New Roman"/>
-          <w:sz w:val="28"/>
-          <w:szCs w:val="28"/>
-        </w:rPr>
-        <w:t xml:space="preserve">Благодаря этой технологии можно реализовать полностью </w:t>
-      </w:r>
-      <w:proofErr w:type="spellStart"/>
-      <w:r>
-        <w:rPr>
-          <w:rFonts w:ascii="Times New Roman" w:hAnsi="Times New Roman" w:cs="Times New Roman"/>
-          <w:sz w:val="28"/>
-          <w:szCs w:val="28"/>
-        </w:rPr>
-        <w:t>независмый</w:t>
-      </w:r>
-      <w:proofErr w:type="spellEnd"/>
-      <w:r>
-        <w:rPr>
-          <w:rFonts w:ascii="Times New Roman" w:hAnsi="Times New Roman" w:cs="Times New Roman"/>
-          <w:sz w:val="28"/>
-          <w:szCs w:val="28"/>
-        </w:rPr>
-        <w:t xml:space="preserve"> </w:t>
-      </w:r>
-      <w:proofErr w:type="spellStart"/>
-      <w:r>
-        <w:rPr>
-          <w:rFonts w:ascii="Times New Roman" w:hAnsi="Times New Roman" w:cs="Times New Roman"/>
-          <w:sz w:val="28"/>
-          <w:szCs w:val="28"/>
-        </w:rPr>
-        <w:t>бекенд</w:t>
-      </w:r>
-      <w:proofErr w:type="spellEnd"/>
-      <w:r>
-        <w:rPr>
-          <w:rFonts w:ascii="Times New Roman" w:hAnsi="Times New Roman" w:cs="Times New Roman"/>
-          <w:sz w:val="28"/>
-          <w:szCs w:val="28"/>
-        </w:rPr>
-        <w:t xml:space="preserve"> и использовать его как для веб-приложений, так и для мобильных. Не удалось реализовать </w:t>
-      </w:r>
-      <w:proofErr w:type="spellStart"/>
-      <w:r>
-        <w:rPr>
-          <w:rFonts w:ascii="Times New Roman" w:hAnsi="Times New Roman" w:cs="Times New Roman"/>
-          <w:sz w:val="28"/>
-          <w:szCs w:val="28"/>
-        </w:rPr>
-        <w:t>пуш</w:t>
-      </w:r>
-      <w:proofErr w:type="spellEnd"/>
-      <w:r>
-        <w:rPr>
-          <w:rFonts w:ascii="Times New Roman" w:hAnsi="Times New Roman" w:cs="Times New Roman"/>
-          <w:sz w:val="28"/>
-          <w:szCs w:val="28"/>
-        </w:rPr>
-        <w:t xml:space="preserve"> – уведомления</w:t>
-      </w:r>
-      <w:r>
-        <w:rPr>
-          <w:rFonts w:ascii="Times New Roman" w:hAnsi="Times New Roman" w:cs="Times New Roman"/>
-          <w:sz w:val="28"/>
-          <w:szCs w:val="28"/>
-        </w:rPr>
-        <w:t xml:space="preserve">. Причиной тому является, что пока я собираюсь использовать </w:t>
-      </w:r>
-      <w:r>
-        <w:rPr>
-          <w:rFonts w:ascii="Times New Roman" w:hAnsi="Times New Roman" w:cs="Times New Roman"/>
-          <w:sz w:val="28"/>
-          <w:szCs w:val="28"/>
-        </w:rPr>
-        <w:t xml:space="preserve">проект локально, то есть запускать на </w:t>
-      </w:r>
-      <w:r>
-        <w:rPr>
-          <w:rFonts w:ascii="Times New Roman" w:hAnsi="Times New Roman" w:cs="Times New Roman"/>
-          <w:sz w:val="28"/>
-          <w:szCs w:val="28"/>
-          <w:lang w:val="en-US"/>
-        </w:rPr>
-        <w:t>localhost</w:t>
-      </w:r>
-      <w:r>
-        <w:rPr>
-          <w:rFonts w:ascii="Times New Roman" w:hAnsi="Times New Roman" w:cs="Times New Roman"/>
-          <w:sz w:val="28"/>
-          <w:szCs w:val="28"/>
-        </w:rPr>
-        <w:t xml:space="preserve">, </w:t>
-      </w:r>
-      <w:r>
-        <w:rPr>
-          <w:rFonts w:ascii="Times New Roman" w:hAnsi="Times New Roman" w:cs="Times New Roman"/>
-          <w:sz w:val="28"/>
-          <w:szCs w:val="28"/>
-        </w:rPr>
-        <w:t xml:space="preserve">а запуская проект таким образом нельзя использовать </w:t>
-      </w:r>
-      <w:proofErr w:type="spellStart"/>
-      <w:r>
-        <w:rPr>
-          <w:rFonts w:ascii="Times New Roman" w:hAnsi="Times New Roman" w:cs="Times New Roman"/>
-          <w:sz w:val="28"/>
-          <w:szCs w:val="28"/>
-        </w:rPr>
-        <w:t>пуш</w:t>
-      </w:r>
-      <w:proofErr w:type="spellEnd"/>
-      <w:r>
-        <w:rPr>
-          <w:rFonts w:ascii="Times New Roman" w:hAnsi="Times New Roman" w:cs="Times New Roman"/>
-          <w:sz w:val="28"/>
-          <w:szCs w:val="28"/>
-        </w:rPr>
-        <w:t>-уведомления (</w:t>
-      </w:r>
-      <w:r>
-        <w:rPr>
-          <w:rFonts w:ascii="Times New Roman" w:hAnsi="Times New Roman" w:cs="Times New Roman"/>
-          <w:sz w:val="28"/>
-          <w:szCs w:val="28"/>
-          <w:lang w:val="en-US"/>
-        </w:rPr>
-        <w:t>push</w:t>
-      </w:r>
-      <w:r>
-        <w:rPr>
-          <w:rFonts w:ascii="Times New Roman" w:hAnsi="Times New Roman" w:cs="Times New Roman"/>
-          <w:sz w:val="28"/>
-          <w:szCs w:val="28"/>
-        </w:rPr>
-        <w:t xml:space="preserve"> – уведомления работают только с </w:t>
-      </w:r>
-      <w:r>
-        <w:rPr>
-          <w:rFonts w:ascii="Times New Roman" w:hAnsi="Times New Roman" w:cs="Times New Roman"/>
-          <w:sz w:val="28"/>
-          <w:szCs w:val="28"/>
-          <w:lang w:val="en-US"/>
-        </w:rPr>
-        <w:t>https</w:t>
-      </w:r>
-      <w:r>
-        <w:rPr>
-          <w:rFonts w:ascii="Times New Roman" w:hAnsi="Times New Roman" w:cs="Times New Roman"/>
-          <w:sz w:val="28"/>
-          <w:szCs w:val="28"/>
-        </w:rPr>
-        <w:t xml:space="preserve"> </w:t>
-      </w:r>
-      <w:r>
-        <w:rPr>
-          <w:rFonts w:ascii="Times New Roman" w:hAnsi="Times New Roman" w:cs="Times New Roman"/>
-          <w:sz w:val="28"/>
-          <w:szCs w:val="28"/>
-        </w:rPr>
-        <w:t xml:space="preserve">серверами). Пока не реализована функция просмотра заказа врачами, так как интегрировать в самом конце разные типы аккаунтов оказалось затруднительным. </w:t>
-      </w:r>
-    </w:p>
-    <w:p>
-      <w:pPr>
-        <w:jc w:val="both"/>
-        <w:rPr>
-          <w:rFonts w:ascii="Times New Roman" w:hAnsi="Times New Roman" w:cs="Times New Roman"/>
-          <w:sz w:val="28"/>
-          <w:szCs w:val="28"/>
-        </w:rPr>
-      </w:pPr>
-      <w:r>
-        <w:rPr>
-          <w:rFonts w:ascii="Times New Roman" w:hAnsi="Times New Roman" w:cs="Times New Roman"/>
-          <w:b/>
-          <w:sz w:val="28"/>
-          <w:szCs w:val="28"/>
-        </w:rPr>
-        <w:t>Как можно дальше развивать проект</w:t>
-      </w:r>
-      <w:r>
-        <w:rPr>
-          <w:rFonts w:ascii="Times New Roman" w:hAnsi="Times New Roman" w:cs="Times New Roman"/>
-          <w:sz w:val="28"/>
-          <w:szCs w:val="28"/>
-        </w:rPr>
-        <w:t xml:space="preserve"> – </w:t>
-      </w:r>
-      <w:r>
-        <w:rPr>
-          <w:rFonts w:ascii="Times New Roman" w:hAnsi="Times New Roman" w:cs="Times New Roman"/>
-          <w:sz w:val="28"/>
-          <w:szCs w:val="28"/>
-        </w:rPr>
-        <w:t>Далее я вижу развитие проекта таким</w:t>
-      </w:r>
-      <w:r>
-        <w:rPr>
-          <w:rFonts w:ascii="Times New Roman" w:hAnsi="Times New Roman" w:cs="Times New Roman"/>
-          <w:sz w:val="28"/>
-          <w:szCs w:val="28"/>
-        </w:rPr>
-        <w:t>:</w:t>
-      </w:r>
-      <w:r>
-        <w:rPr>
-          <w:rFonts w:ascii="Times New Roman" w:hAnsi="Times New Roman" w:cs="Times New Roman"/>
-          <w:sz w:val="28"/>
-          <w:szCs w:val="28"/>
-        </w:rPr>
-        <w:t xml:space="preserve"> </w:t>
+          <w:rFonts w:cs="Times New Roman"/>
+          <w:szCs w:val="28"/>
+        </w:rPr>
+        <w:t xml:space="preserve">Далее я вижу развитие проекта таким: </w:t>
       </w:r>
     </w:p>
     <w:p>
@@ -1084,16 +950,17 @@
           <w:ilvl w:val="0"/>
           <w:numId w:val="6"/>
         </w:numPr>
-        <w:jc w:val="both"/>
-        <w:rPr>
-          <w:rFonts w:ascii="Times New Roman" w:hAnsi="Times New Roman" w:cs="Times New Roman"/>
-          <w:sz w:val="28"/>
-          <w:szCs w:val="28"/>
-        </w:rPr>
-      </w:pPr>
-      <w:r>
-        <w:rPr>
-          <w:rFonts w:ascii="Times New Roman" w:hAnsi="Times New Roman" w:cs="Times New Roman"/>
+        <w:spacing w:line="360" w:lineRule="auto"/>
+        <w:ind w:left="1134" w:right="1134" w:firstLine="567"/>
+        <w:rPr>
+          <w:rFonts w:cs="Times New Roman"/>
+          <w:sz w:val="28"/>
+          <w:szCs w:val="28"/>
+        </w:rPr>
+      </w:pPr>
+      <w:r>
+        <w:rPr>
+          <w:rFonts w:cs="Times New Roman"/>
           <w:sz w:val="28"/>
           <w:szCs w:val="28"/>
         </w:rPr>
@@ -1107,34 +974,33 @@
           <w:ilvl w:val="0"/>
           <w:numId w:val="6"/>
         </w:numPr>
-        <w:jc w:val="both"/>
-        <w:rPr>
-          <w:rFonts w:ascii="Times New Roman" w:hAnsi="Times New Roman" w:cs="Times New Roman"/>
-          <w:sz w:val="28"/>
-          <w:szCs w:val="28"/>
-        </w:rPr>
-      </w:pPr>
-      <w:r>
-        <w:rPr>
-          <w:rFonts w:ascii="Times New Roman" w:hAnsi="Times New Roman" w:cs="Times New Roman"/>
+        <w:spacing w:line="360" w:lineRule="auto"/>
+        <w:ind w:left="1134" w:right="1134" w:firstLine="567"/>
+        <w:rPr>
+          <w:rFonts w:cs="Times New Roman"/>
+          <w:sz w:val="28"/>
+          <w:szCs w:val="28"/>
+        </w:rPr>
+      </w:pPr>
+      <w:r>
+        <w:rPr>
+          <w:rFonts w:cs="Times New Roman"/>
           <w:sz w:val="28"/>
           <w:szCs w:val="28"/>
         </w:rPr>
         <w:t xml:space="preserve">Далее добавляются </w:t>
       </w:r>
-      <w:proofErr w:type="spellStart"/>
-      <w:r>
-        <w:rPr>
-          <w:rFonts w:ascii="Times New Roman" w:hAnsi="Times New Roman" w:cs="Times New Roman"/>
+      <w:r>
+        <w:rPr>
+          <w:rFonts w:cs="Times New Roman"/>
           <w:sz w:val="28"/>
           <w:szCs w:val="28"/>
         </w:rPr>
         <w:t>доп.</w:t>
       </w:r>
-      <w:proofErr w:type="spellEnd"/>
-      <w:r>
-        <w:rPr>
-          <w:rFonts w:ascii="Times New Roman" w:hAnsi="Times New Roman" w:cs="Times New Roman"/>
+      <w:r>
+        <w:rPr>
+          <w:rFonts w:cs="Times New Roman"/>
           <w:sz w:val="28"/>
           <w:szCs w:val="28"/>
           <w:lang w:val="en-US"/>
@@ -1143,19 +1009,11 @@
       </w:r>
       <w:r>
         <w:rPr>
-          <w:rFonts w:ascii="Times New Roman" w:hAnsi="Times New Roman" w:cs="Times New Roman"/>
-          <w:sz w:val="28"/>
-          <w:szCs w:val="28"/>
-        </w:rPr>
-        <w:t>функционал</w:t>
-      </w:r>
-      <w:r>
-        <w:rPr>
-          <w:rFonts w:ascii="Times New Roman" w:hAnsi="Times New Roman" w:cs="Times New Roman"/>
-          <w:sz w:val="28"/>
-          <w:szCs w:val="28"/>
-        </w:rPr>
-        <w:t>:</w:t>
+          <w:rFonts w:cs="Times New Roman"/>
+          <w:sz w:val="28"/>
+          <w:szCs w:val="28"/>
+        </w:rPr>
+        <w:t>функционал:</w:t>
       </w:r>
     </w:p>
     <w:p>
@@ -1165,16 +1023,17 @@
           <w:ilvl w:val="1"/>
           <w:numId w:val="6"/>
         </w:numPr>
-        <w:jc w:val="both"/>
-        <w:rPr>
-          <w:rFonts w:ascii="Times New Roman" w:hAnsi="Times New Roman" w:cs="Times New Roman"/>
-          <w:sz w:val="28"/>
-          <w:szCs w:val="28"/>
-        </w:rPr>
-      </w:pPr>
-      <w:r>
-        <w:rPr>
-          <w:rFonts w:ascii="Times New Roman" w:hAnsi="Times New Roman" w:cs="Times New Roman"/>
+        <w:spacing w:line="360" w:lineRule="auto"/>
+        <w:ind w:left="1134" w:right="1134" w:firstLine="567"/>
+        <w:rPr>
+          <w:rFonts w:cs="Times New Roman"/>
+          <w:sz w:val="28"/>
+          <w:szCs w:val="28"/>
+        </w:rPr>
+      </w:pPr>
+      <w:r>
+        <w:rPr>
+          <w:rFonts w:cs="Times New Roman"/>
           <w:sz w:val="28"/>
           <w:szCs w:val="28"/>
         </w:rPr>
@@ -1182,7 +1041,7 @@
       </w:r>
       <w:r>
         <w:rPr>
-          <w:rFonts w:ascii="Times New Roman" w:hAnsi="Times New Roman" w:cs="Times New Roman"/>
+          <w:rFonts w:cs="Times New Roman"/>
           <w:sz w:val="28"/>
           <w:szCs w:val="28"/>
           <w:lang w:val="en-US"/>
@@ -1191,7 +1050,7 @@
       </w:r>
       <w:r>
         <w:rPr>
-          <w:rFonts w:ascii="Times New Roman" w:hAnsi="Times New Roman" w:cs="Times New Roman"/>
+          <w:rFonts w:cs="Times New Roman"/>
           <w:sz w:val="28"/>
           <w:szCs w:val="28"/>
         </w:rPr>
@@ -1200,7 +1059,7 @@
       <w:proofErr w:type="spellStart"/>
       <w:r>
         <w:rPr>
-          <w:rFonts w:ascii="Times New Roman" w:hAnsi="Times New Roman" w:cs="Times New Roman"/>
+          <w:rFonts w:cs="Times New Roman"/>
           <w:sz w:val="28"/>
           <w:szCs w:val="28"/>
           <w:lang w:val="en-US"/>
@@ -1210,19 +1069,11 @@
       <w:proofErr w:type="spellEnd"/>
       <w:r>
         <w:rPr>
-          <w:rFonts w:ascii="Times New Roman" w:hAnsi="Times New Roman" w:cs="Times New Roman"/>
-          <w:sz w:val="28"/>
-          <w:szCs w:val="28"/>
-        </w:rPr>
-        <w:t>-оповещения)</w:t>
-      </w:r>
-      <w:r>
-        <w:rPr>
-          <w:rFonts w:ascii="Times New Roman" w:hAnsi="Times New Roman" w:cs="Times New Roman"/>
-          <w:sz w:val="28"/>
-          <w:szCs w:val="28"/>
-        </w:rPr>
-        <w:t>.</w:t>
+          <w:rFonts w:cs="Times New Roman"/>
+          <w:sz w:val="28"/>
+          <w:szCs w:val="28"/>
+        </w:rPr>
+        <w:t>-оповещения).</w:t>
       </w:r>
     </w:p>
     <w:p>
@@ -1232,16 +1083,17 @@
           <w:ilvl w:val="1"/>
           <w:numId w:val="6"/>
         </w:numPr>
-        <w:jc w:val="both"/>
-        <w:rPr>
-          <w:rFonts w:ascii="Times New Roman" w:hAnsi="Times New Roman" w:cs="Times New Roman"/>
-          <w:sz w:val="28"/>
-          <w:szCs w:val="28"/>
-        </w:rPr>
-      </w:pPr>
-      <w:r>
-        <w:rPr>
-          <w:rFonts w:ascii="Times New Roman" w:hAnsi="Times New Roman" w:cs="Times New Roman"/>
+        <w:spacing w:line="360" w:lineRule="auto"/>
+        <w:ind w:left="1134" w:right="1134" w:firstLine="567"/>
+        <w:rPr>
+          <w:rFonts w:cs="Times New Roman"/>
+          <w:sz w:val="28"/>
+          <w:szCs w:val="28"/>
+        </w:rPr>
+      </w:pPr>
+      <w:r>
+        <w:rPr>
+          <w:rFonts w:cs="Times New Roman"/>
           <w:sz w:val="28"/>
           <w:szCs w:val="28"/>
         </w:rPr>
@@ -1249,7 +1101,7 @@
       </w:r>
       <w:r>
         <w:rPr>
-          <w:rFonts w:ascii="Times New Roman" w:hAnsi="Times New Roman" w:cs="Times New Roman"/>
+          <w:rFonts w:cs="Times New Roman"/>
           <w:sz w:val="28"/>
           <w:szCs w:val="28"/>
         </w:rPr>
@@ -1257,19 +1109,11 @@
       </w:r>
       <w:r>
         <w:rPr>
-          <w:rFonts w:ascii="Times New Roman" w:hAnsi="Times New Roman" w:cs="Times New Roman"/>
-          <w:sz w:val="28"/>
-          <w:szCs w:val="28"/>
-        </w:rPr>
-        <w:t>вне</w:t>
-      </w:r>
-      <w:r>
-        <w:rPr>
-          <w:rFonts w:ascii="Times New Roman" w:hAnsi="Times New Roman" w:cs="Times New Roman"/>
-          <w:sz w:val="28"/>
-          <w:szCs w:val="28"/>
-        </w:rPr>
-        <w:t>.</w:t>
+          <w:rFonts w:cs="Times New Roman"/>
+          <w:sz w:val="28"/>
+          <w:szCs w:val="28"/>
+        </w:rPr>
+        <w:t>вне.</w:t>
       </w:r>
     </w:p>
     <w:p>
@@ -1279,28 +1123,21 @@
           <w:ilvl w:val="1"/>
           <w:numId w:val="6"/>
         </w:numPr>
-        <w:jc w:val="both"/>
-        <w:rPr>
-          <w:rFonts w:ascii="Times New Roman" w:hAnsi="Times New Roman" w:cs="Times New Roman"/>
-          <w:sz w:val="28"/>
-          <w:szCs w:val="28"/>
-        </w:rPr>
-      </w:pPr>
-      <w:r>
-        <w:rPr>
-          <w:rFonts w:ascii="Times New Roman" w:hAnsi="Times New Roman" w:cs="Times New Roman"/>
-          <w:sz w:val="28"/>
-          <w:szCs w:val="28"/>
-        </w:rPr>
-        <w:t>Автоматические списание материалов в заказе</w:t>
-      </w:r>
-      <w:r>
-        <w:rPr>
-          <w:rFonts w:ascii="Times New Roman" w:hAnsi="Times New Roman" w:cs="Times New Roman"/>
-          <w:sz w:val="28"/>
-          <w:szCs w:val="28"/>
-        </w:rPr>
-        <w:t>.</w:t>
+        <w:spacing w:line="360" w:lineRule="auto"/>
+        <w:ind w:left="1134" w:right="1134" w:firstLine="567"/>
+        <w:rPr>
+          <w:rFonts w:cs="Times New Roman"/>
+          <w:sz w:val="28"/>
+          <w:szCs w:val="28"/>
+        </w:rPr>
+      </w:pPr>
+      <w:r>
+        <w:rPr>
+          <w:rFonts w:cs="Times New Roman"/>
+          <w:sz w:val="28"/>
+          <w:szCs w:val="28"/>
+        </w:rPr>
+        <w:t>Автоматические списание материалов в заказе.</w:t>
       </w:r>
     </w:p>
     <w:p>
@@ -1310,16 +1147,17 @@
           <w:ilvl w:val="1"/>
           <w:numId w:val="6"/>
         </w:numPr>
-        <w:jc w:val="both"/>
-        <w:rPr>
-          <w:rFonts w:ascii="Times New Roman" w:hAnsi="Times New Roman" w:cs="Times New Roman"/>
-          <w:sz w:val="28"/>
-          <w:szCs w:val="28"/>
-        </w:rPr>
-      </w:pPr>
-      <w:r>
-        <w:rPr>
-          <w:rFonts w:ascii="Times New Roman" w:hAnsi="Times New Roman" w:cs="Times New Roman"/>
+        <w:spacing w:line="360" w:lineRule="auto"/>
+        <w:ind w:left="1134" w:right="1134" w:firstLine="567"/>
+        <w:rPr>
+          <w:rFonts w:cs="Times New Roman"/>
+          <w:sz w:val="28"/>
+          <w:szCs w:val="28"/>
+        </w:rPr>
+      </w:pPr>
+      <w:r>
+        <w:rPr>
+          <w:rFonts w:cs="Times New Roman"/>
           <w:sz w:val="28"/>
           <w:szCs w:val="28"/>
         </w:rPr>
@@ -1327,7 +1165,7 @@
       </w:r>
       <w:r>
         <w:rPr>
-          <w:rFonts w:ascii="Times New Roman" w:hAnsi="Times New Roman" w:cs="Times New Roman"/>
+          <w:rFonts w:cs="Times New Roman"/>
           <w:sz w:val="28"/>
           <w:szCs w:val="28"/>
           <w:lang w:val="en-US"/>
@@ -1342,40 +1180,25 @@
           <w:ilvl w:val="1"/>
           <w:numId w:val="6"/>
         </w:numPr>
-        <w:jc w:val="both"/>
-        <w:rPr>
-          <w:rFonts w:ascii="Times New Roman" w:hAnsi="Times New Roman" w:cs="Times New Roman"/>
-          <w:sz w:val="28"/>
-          <w:szCs w:val="28"/>
-        </w:rPr>
-      </w:pPr>
-      <w:r>
-        <w:rPr>
-          <w:rFonts w:ascii="Times New Roman" w:hAnsi="Times New Roman" w:cs="Times New Roman"/>
-          <w:sz w:val="28"/>
-          <w:szCs w:val="28"/>
-        </w:rPr>
-        <w:t xml:space="preserve">Экспорт отчетов </w:t>
-      </w:r>
-      <w:r>
-        <w:rPr>
-          <w:rFonts w:ascii="Times New Roman" w:hAnsi="Times New Roman" w:cs="Times New Roman"/>
-          <w:sz w:val="28"/>
-          <w:szCs w:val="28"/>
-        </w:rPr>
-        <w:t>(</w:t>
-      </w:r>
-      <w:r>
-        <w:rPr>
-          <w:rFonts w:ascii="Times New Roman" w:hAnsi="Times New Roman" w:cs="Times New Roman"/>
-          <w:sz w:val="28"/>
-          <w:szCs w:val="28"/>
-        </w:rPr>
-        <w:t xml:space="preserve">например, в </w:t>
-      </w:r>
-      <w:r>
-        <w:rPr>
-          <w:rFonts w:ascii="Times New Roman" w:hAnsi="Times New Roman" w:cs="Times New Roman"/>
+        <w:spacing w:line="360" w:lineRule="auto"/>
+        <w:ind w:left="1134" w:right="1134" w:firstLine="567"/>
+        <w:rPr>
+          <w:rFonts w:cs="Times New Roman"/>
+          <w:sz w:val="28"/>
+          <w:szCs w:val="28"/>
+        </w:rPr>
+      </w:pPr>
+      <w:r>
+        <w:rPr>
+          <w:rFonts w:cs="Times New Roman"/>
+          <w:sz w:val="28"/>
+          <w:szCs w:val="28"/>
+        </w:rPr>
+        <w:t xml:space="preserve">Экспорт отчетов (например, в </w:t>
+      </w:r>
+      <w:r>
+        <w:rPr>
+          <w:rFonts w:cs="Times New Roman"/>
           <w:sz w:val="28"/>
           <w:szCs w:val="28"/>
           <w:lang w:val="en-US"/>
@@ -1384,19 +1207,11 @@
       </w:r>
       <w:r>
         <w:rPr>
-          <w:rFonts w:ascii="Times New Roman" w:hAnsi="Times New Roman" w:cs="Times New Roman"/>
-          <w:sz w:val="28"/>
-          <w:szCs w:val="28"/>
-        </w:rPr>
-        <w:t>)</w:t>
-      </w:r>
-      <w:r>
-        <w:rPr>
-          <w:rFonts w:ascii="Times New Roman" w:hAnsi="Times New Roman" w:cs="Times New Roman"/>
-          <w:sz w:val="28"/>
-          <w:szCs w:val="28"/>
-        </w:rPr>
-        <w:t>.</w:t>
+          <w:rFonts w:cs="Times New Roman"/>
+          <w:sz w:val="28"/>
+          <w:szCs w:val="28"/>
+        </w:rPr>
+        <w:t>).</w:t>
       </w:r>
     </w:p>
     <w:p>
@@ -1406,26 +1221,26 @@
           <w:ilvl w:val="1"/>
           <w:numId w:val="6"/>
         </w:numPr>
-        <w:jc w:val="both"/>
-        <w:rPr>
-          <w:rFonts w:ascii="Times New Roman" w:hAnsi="Times New Roman" w:cs="Times New Roman"/>
-          <w:sz w:val="28"/>
-          <w:szCs w:val="28"/>
-        </w:rPr>
-      </w:pPr>
-      <w:r>
-        <w:rPr>
-          <w:rFonts w:ascii="Times New Roman" w:hAnsi="Times New Roman" w:cs="Times New Roman"/>
-          <w:sz w:val="28"/>
-          <w:szCs w:val="28"/>
-        </w:rPr>
-        <w:lastRenderedPageBreak/>
+        <w:spacing w:line="360" w:lineRule="auto"/>
+        <w:ind w:left="1134" w:right="1134" w:firstLine="567"/>
+        <w:rPr>
+          <w:rFonts w:cs="Times New Roman"/>
+          <w:sz w:val="28"/>
+          <w:szCs w:val="28"/>
+        </w:rPr>
+      </w:pPr>
+      <w:r>
+        <w:rPr>
+          <w:rFonts w:cs="Times New Roman"/>
+          <w:sz w:val="28"/>
+          <w:szCs w:val="28"/>
+        </w:rPr>
         <w:t xml:space="preserve">Улучшение </w:t>
       </w:r>
       <w:proofErr w:type="spellStart"/>
       <w:r>
         <w:rPr>
-          <w:rFonts w:ascii="Times New Roman" w:hAnsi="Times New Roman" w:cs="Times New Roman"/>
+          <w:rFonts w:cs="Times New Roman"/>
           <w:sz w:val="28"/>
           <w:szCs w:val="28"/>
           <w:lang w:val="en-US"/>
@@ -1435,7 +1250,7 @@
       <w:proofErr w:type="spellEnd"/>
       <w:r>
         <w:rPr>
-          <w:rFonts w:ascii="Times New Roman" w:hAnsi="Times New Roman" w:cs="Times New Roman"/>
+          <w:rFonts w:cs="Times New Roman"/>
           <w:sz w:val="28"/>
           <w:szCs w:val="28"/>
         </w:rPr>
@@ -1449,16 +1264,17 @@
           <w:ilvl w:val="1"/>
           <w:numId w:val="6"/>
         </w:numPr>
-        <w:jc w:val="both"/>
-        <w:rPr>
-          <w:rFonts w:ascii="Times New Roman" w:hAnsi="Times New Roman" w:cs="Times New Roman"/>
-          <w:sz w:val="28"/>
-          <w:szCs w:val="28"/>
-        </w:rPr>
-      </w:pPr>
-      <w:r>
-        <w:rPr>
-          <w:rFonts w:ascii="Times New Roman" w:hAnsi="Times New Roman" w:cs="Times New Roman"/>
+        <w:spacing w:line="360" w:lineRule="auto"/>
+        <w:ind w:left="1134" w:right="1134" w:firstLine="567"/>
+        <w:rPr>
+          <w:rFonts w:cs="Times New Roman"/>
+          <w:sz w:val="28"/>
+          <w:szCs w:val="28"/>
+        </w:rPr>
+      </w:pPr>
+      <w:r>
+        <w:rPr>
+          <w:rFonts w:cs="Times New Roman"/>
           <w:sz w:val="28"/>
           <w:szCs w:val="28"/>
         </w:rPr>
@@ -1466,7 +1282,7 @@
       </w:r>
       <w:r>
         <w:rPr>
-          <w:rFonts w:ascii="Times New Roman" w:hAnsi="Times New Roman" w:cs="Times New Roman"/>
+          <w:rFonts w:cs="Times New Roman"/>
           <w:sz w:val="28"/>
           <w:szCs w:val="28"/>
           <w:lang w:val="en-US"/>
@@ -1476,279 +1292,276 @@
     </w:p>
     <w:p>
       <w:pPr>
-        <w:jc w:val="both"/>
-        <w:rPr>
-          <w:rFonts w:ascii="Times New Roman" w:hAnsi="Times New Roman" w:cs="Times New Roman"/>
-          <w:sz w:val="28"/>
-          <w:szCs w:val="28"/>
-        </w:rPr>
-      </w:pPr>
-    </w:p>
-    <w:p>
-      <w:pPr>
-        <w:jc w:val="both"/>
-        <w:rPr>
-          <w:rFonts w:ascii="Times New Roman" w:hAnsi="Times New Roman" w:cs="Times New Roman"/>
-          <w:sz w:val="28"/>
-          <w:szCs w:val="28"/>
-        </w:rPr>
-      </w:pPr>
-    </w:p>
-    <w:p>
-      <w:pPr>
-        <w:jc w:val="both"/>
-        <w:rPr>
-          <w:rFonts w:ascii="Times New Roman" w:hAnsi="Times New Roman" w:cs="Times New Roman"/>
-          <w:sz w:val="28"/>
-          <w:szCs w:val="28"/>
-        </w:rPr>
-      </w:pPr>
-    </w:p>
-    <w:p>
-      <w:pPr>
-        <w:jc w:val="both"/>
-        <w:rPr>
-          <w:rFonts w:ascii="Times New Roman" w:hAnsi="Times New Roman" w:cs="Times New Roman"/>
-          <w:sz w:val="28"/>
-          <w:szCs w:val="28"/>
-        </w:rPr>
-      </w:pPr>
-    </w:p>
-    <w:p>
-      <w:pPr>
-        <w:jc w:val="both"/>
-        <w:rPr>
-          <w:rFonts w:ascii="Times New Roman" w:hAnsi="Times New Roman" w:cs="Times New Roman"/>
-          <w:sz w:val="28"/>
-          <w:szCs w:val="28"/>
-        </w:rPr>
-      </w:pPr>
-    </w:p>
-    <w:p>
-      <w:pPr>
-        <w:jc w:val="both"/>
-        <w:rPr>
-          <w:rFonts w:ascii="Times New Roman" w:hAnsi="Times New Roman" w:cs="Times New Roman"/>
-          <w:sz w:val="28"/>
-          <w:szCs w:val="28"/>
-        </w:rPr>
-      </w:pPr>
-    </w:p>
-    <w:p>
-      <w:pPr>
-        <w:jc w:val="both"/>
-        <w:rPr>
-          <w:rFonts w:ascii="Times New Roman" w:hAnsi="Times New Roman" w:cs="Times New Roman"/>
-          <w:sz w:val="28"/>
-          <w:szCs w:val="28"/>
-        </w:rPr>
-      </w:pPr>
-    </w:p>
-    <w:p>
-      <w:pPr>
-        <w:jc w:val="both"/>
-        <w:rPr>
-          <w:rFonts w:ascii="Times New Roman" w:hAnsi="Times New Roman" w:cs="Times New Roman"/>
-          <w:sz w:val="28"/>
-          <w:szCs w:val="28"/>
-        </w:rPr>
-      </w:pPr>
-    </w:p>
-    <w:p>
-      <w:pPr>
-        <w:jc w:val="both"/>
-        <w:rPr>
-          <w:rFonts w:ascii="Times New Roman" w:hAnsi="Times New Roman" w:cs="Times New Roman"/>
-          <w:sz w:val="28"/>
-          <w:szCs w:val="28"/>
-        </w:rPr>
-      </w:pPr>
-    </w:p>
-    <w:p>
-      <w:pPr>
-        <w:jc w:val="both"/>
-        <w:rPr>
-          <w:rFonts w:ascii="Times New Roman" w:hAnsi="Times New Roman" w:cs="Times New Roman"/>
-          <w:sz w:val="28"/>
-          <w:szCs w:val="28"/>
-        </w:rPr>
-      </w:pPr>
-    </w:p>
-    <w:p>
-      <w:pPr>
-        <w:jc w:val="both"/>
-        <w:rPr>
-          <w:rFonts w:ascii="Times New Roman" w:hAnsi="Times New Roman" w:cs="Times New Roman"/>
-          <w:sz w:val="28"/>
-          <w:szCs w:val="28"/>
-        </w:rPr>
-      </w:pPr>
-    </w:p>
-    <w:p>
-      <w:pPr>
-        <w:jc w:val="both"/>
-        <w:rPr>
-          <w:rFonts w:ascii="Times New Roman" w:hAnsi="Times New Roman" w:cs="Times New Roman"/>
-          <w:sz w:val="28"/>
-          <w:szCs w:val="28"/>
-        </w:rPr>
-      </w:pPr>
-    </w:p>
-    <w:p>
-      <w:pPr>
-        <w:jc w:val="both"/>
-        <w:rPr>
-          <w:rFonts w:ascii="Times New Roman" w:hAnsi="Times New Roman" w:cs="Times New Roman"/>
-          <w:sz w:val="28"/>
-          <w:szCs w:val="28"/>
-        </w:rPr>
-      </w:pPr>
-    </w:p>
-    <w:p>
-      <w:pPr>
-        <w:jc w:val="both"/>
-        <w:rPr>
-          <w:rFonts w:ascii="Times New Roman" w:hAnsi="Times New Roman" w:cs="Times New Roman"/>
-          <w:sz w:val="28"/>
-          <w:szCs w:val="28"/>
-        </w:rPr>
-      </w:pPr>
-    </w:p>
-    <w:p>
-      <w:pPr>
-        <w:jc w:val="both"/>
-        <w:rPr>
-          <w:rFonts w:ascii="Times New Roman" w:hAnsi="Times New Roman" w:cs="Times New Roman"/>
-          <w:sz w:val="28"/>
-          <w:szCs w:val="28"/>
-        </w:rPr>
-      </w:pPr>
-    </w:p>
-    <w:p>
-      <w:pPr>
-        <w:jc w:val="both"/>
-        <w:rPr>
-          <w:rFonts w:ascii="Times New Roman" w:hAnsi="Times New Roman" w:cs="Times New Roman"/>
-          <w:sz w:val="28"/>
-          <w:szCs w:val="28"/>
-        </w:rPr>
-      </w:pPr>
-    </w:p>
-    <w:p>
-      <w:pPr>
-        <w:jc w:val="both"/>
-        <w:rPr>
-          <w:rFonts w:ascii="Times New Roman" w:hAnsi="Times New Roman" w:cs="Times New Roman"/>
-          <w:sz w:val="28"/>
-          <w:szCs w:val="28"/>
-        </w:rPr>
-      </w:pPr>
-    </w:p>
-    <w:p>
-      <w:pPr>
-        <w:jc w:val="both"/>
-        <w:rPr>
-          <w:rFonts w:ascii="Times New Roman" w:hAnsi="Times New Roman" w:cs="Times New Roman"/>
-          <w:sz w:val="28"/>
-          <w:szCs w:val="28"/>
-        </w:rPr>
-      </w:pPr>
-    </w:p>
-    <w:p>
-      <w:pPr>
-        <w:jc w:val="both"/>
-        <w:rPr>
-          <w:rFonts w:ascii="Times New Roman" w:hAnsi="Times New Roman" w:cs="Times New Roman"/>
-          <w:sz w:val="28"/>
-          <w:szCs w:val="28"/>
-        </w:rPr>
-      </w:pPr>
-    </w:p>
-    <w:p>
-      <w:pPr>
-        <w:jc w:val="both"/>
-        <w:rPr>
-          <w:rFonts w:ascii="Times New Roman" w:hAnsi="Times New Roman" w:cs="Times New Roman"/>
-          <w:sz w:val="28"/>
-          <w:szCs w:val="28"/>
-        </w:rPr>
-      </w:pPr>
-    </w:p>
-    <w:p>
-      <w:pPr>
-        <w:jc w:val="both"/>
-        <w:rPr>
-          <w:rFonts w:ascii="Times New Roman" w:hAnsi="Times New Roman" w:cs="Times New Roman"/>
-          <w:sz w:val="28"/>
-          <w:szCs w:val="28"/>
-        </w:rPr>
-      </w:pPr>
-    </w:p>
-    <w:p>
-      <w:pPr>
-        <w:jc w:val="both"/>
-        <w:rPr>
-          <w:rFonts w:ascii="Times New Roman" w:hAnsi="Times New Roman" w:cs="Times New Roman"/>
-          <w:sz w:val="28"/>
-          <w:szCs w:val="28"/>
-        </w:rPr>
-      </w:pPr>
-    </w:p>
-    <w:p>
-      <w:pPr>
-        <w:jc w:val="both"/>
-        <w:rPr>
-          <w:rFonts w:ascii="Times New Roman" w:hAnsi="Times New Roman" w:cs="Times New Roman"/>
-          <w:sz w:val="28"/>
-          <w:szCs w:val="28"/>
-        </w:rPr>
-      </w:pPr>
-    </w:p>
-    <w:p>
-      <w:pPr>
-        <w:jc w:val="both"/>
-        <w:rPr>
-          <w:rFonts w:ascii="Times New Roman" w:hAnsi="Times New Roman" w:cs="Times New Roman"/>
-          <w:sz w:val="28"/>
-          <w:szCs w:val="28"/>
-        </w:rPr>
-      </w:pPr>
-    </w:p>
-    <w:p>
-      <w:pPr>
-        <w:jc w:val="both"/>
-        <w:rPr>
-          <w:rFonts w:ascii="Times New Roman" w:hAnsi="Times New Roman" w:cs="Times New Roman"/>
-          <w:sz w:val="28"/>
-          <w:szCs w:val="28"/>
-        </w:rPr>
-      </w:pPr>
-    </w:p>
-    <w:p>
-      <w:pPr>
-        <w:jc w:val="both"/>
-        <w:rPr>
-          <w:rFonts w:ascii="Times New Roman" w:hAnsi="Times New Roman" w:cs="Times New Roman"/>
-          <w:sz w:val="28"/>
-          <w:szCs w:val="28"/>
-        </w:rPr>
-      </w:pPr>
-      <w:bookmarkStart w:id="0" w:name="_GoBack"/>
-      <w:bookmarkEnd w:id="0"/>
-    </w:p>
-    <w:p>
-      <w:pPr>
-        <w:jc w:val="both"/>
-        <w:rPr>
-          <w:rFonts w:ascii="Times New Roman" w:hAnsi="Times New Roman" w:cs="Times New Roman"/>
-          <w:sz w:val="28"/>
-          <w:szCs w:val="28"/>
-        </w:rPr>
-      </w:pPr>
-      <w:r>
-        <w:rPr>
-          <w:rFonts w:ascii="Times New Roman" w:hAnsi="Times New Roman" w:cs="Times New Roman"/>
-          <w:sz w:val="28"/>
+        <w:spacing w:line="360" w:lineRule="auto"/>
+        <w:ind w:left="1134" w:right="1134"/>
+        <w:rPr>
+          <w:rFonts w:cs="Times New Roman"/>
+          <w:szCs w:val="28"/>
+        </w:rPr>
+      </w:pPr>
+    </w:p>
+    <w:p>
+      <w:pPr>
+        <w:spacing w:line="360" w:lineRule="auto"/>
+        <w:ind w:left="1134" w:right="1134"/>
+        <w:rPr>
+          <w:rFonts w:cs="Times New Roman"/>
+          <w:szCs w:val="28"/>
+        </w:rPr>
+      </w:pPr>
+    </w:p>
+    <w:p>
+      <w:pPr>
+        <w:spacing w:line="360" w:lineRule="auto"/>
+        <w:ind w:left="1134" w:right="1134"/>
+        <w:rPr>
+          <w:rFonts w:cs="Times New Roman"/>
+          <w:szCs w:val="28"/>
+        </w:rPr>
+      </w:pPr>
+    </w:p>
+    <w:p>
+      <w:pPr>
+        <w:spacing w:line="360" w:lineRule="auto"/>
+        <w:ind w:left="1134" w:right="1134"/>
+        <w:rPr>
+          <w:rFonts w:cs="Times New Roman"/>
+          <w:szCs w:val="28"/>
+        </w:rPr>
+      </w:pPr>
+    </w:p>
+    <w:p>
+      <w:pPr>
+        <w:spacing w:line="360" w:lineRule="auto"/>
+        <w:ind w:left="1134" w:right="1134"/>
+        <w:rPr>
+          <w:rFonts w:cs="Times New Roman"/>
+          <w:szCs w:val="28"/>
+        </w:rPr>
+      </w:pPr>
+    </w:p>
+    <w:p>
+      <w:pPr>
+        <w:spacing w:line="360" w:lineRule="auto"/>
+        <w:ind w:left="1134" w:right="1134"/>
+        <w:rPr>
+          <w:rFonts w:cs="Times New Roman"/>
+          <w:szCs w:val="28"/>
+        </w:rPr>
+      </w:pPr>
+    </w:p>
+    <w:p>
+      <w:pPr>
+        <w:spacing w:line="360" w:lineRule="auto"/>
+        <w:ind w:left="1134" w:right="1134"/>
+        <w:rPr>
+          <w:rFonts w:cs="Times New Roman"/>
+          <w:szCs w:val="28"/>
+        </w:rPr>
+      </w:pPr>
+    </w:p>
+    <w:p>
+      <w:pPr>
+        <w:spacing w:line="360" w:lineRule="auto"/>
+        <w:ind w:left="1134" w:right="1134"/>
+        <w:rPr>
+          <w:rFonts w:cs="Times New Roman"/>
+          <w:szCs w:val="28"/>
+        </w:rPr>
+      </w:pPr>
+    </w:p>
+    <w:p>
+      <w:pPr>
+        <w:spacing w:line="360" w:lineRule="auto"/>
+        <w:ind w:left="1134" w:right="1134"/>
+        <w:rPr>
+          <w:rFonts w:cs="Times New Roman"/>
+          <w:szCs w:val="28"/>
+        </w:rPr>
+      </w:pPr>
+    </w:p>
+    <w:p>
+      <w:pPr>
+        <w:spacing w:line="360" w:lineRule="auto"/>
+        <w:ind w:left="1134" w:right="1134"/>
+        <w:rPr>
+          <w:rFonts w:cs="Times New Roman"/>
+          <w:szCs w:val="28"/>
+        </w:rPr>
+      </w:pPr>
+    </w:p>
+    <w:p>
+      <w:pPr>
+        <w:spacing w:line="360" w:lineRule="auto"/>
+        <w:ind w:left="1134" w:right="1134"/>
+        <w:rPr>
+          <w:rFonts w:cs="Times New Roman"/>
+          <w:szCs w:val="28"/>
+        </w:rPr>
+      </w:pPr>
+    </w:p>
+    <w:p>
+      <w:pPr>
+        <w:spacing w:line="360" w:lineRule="auto"/>
+        <w:ind w:left="1134" w:right="1134"/>
+        <w:rPr>
+          <w:rFonts w:cs="Times New Roman"/>
+          <w:szCs w:val="28"/>
+        </w:rPr>
+      </w:pPr>
+    </w:p>
+    <w:p>
+      <w:pPr>
+        <w:spacing w:line="360" w:lineRule="auto"/>
+        <w:ind w:left="1134" w:right="1134"/>
+        <w:rPr>
+          <w:rFonts w:cs="Times New Roman"/>
+          <w:szCs w:val="28"/>
+        </w:rPr>
+      </w:pPr>
+    </w:p>
+    <w:p>
+      <w:pPr>
+        <w:spacing w:line="360" w:lineRule="auto"/>
+        <w:ind w:left="1134" w:right="1134"/>
+        <w:rPr>
+          <w:rFonts w:cs="Times New Roman"/>
+          <w:szCs w:val="28"/>
+        </w:rPr>
+      </w:pPr>
+    </w:p>
+    <w:p>
+      <w:pPr>
+        <w:spacing w:line="360" w:lineRule="auto"/>
+        <w:ind w:left="1134" w:right="1134"/>
+        <w:rPr>
+          <w:rFonts w:cs="Times New Roman"/>
+          <w:szCs w:val="28"/>
+        </w:rPr>
+      </w:pPr>
+    </w:p>
+    <w:p>
+      <w:pPr>
+        <w:spacing w:line="360" w:lineRule="auto"/>
+        <w:ind w:left="1134" w:right="1134"/>
+        <w:rPr>
+          <w:rFonts w:cs="Times New Roman"/>
+          <w:szCs w:val="28"/>
+        </w:rPr>
+      </w:pPr>
+    </w:p>
+    <w:p>
+      <w:pPr>
+        <w:spacing w:line="360" w:lineRule="auto"/>
+        <w:ind w:left="1134" w:right="1134"/>
+        <w:rPr>
+          <w:rFonts w:cs="Times New Roman"/>
+          <w:szCs w:val="28"/>
+        </w:rPr>
+      </w:pPr>
+    </w:p>
+    <w:p>
+      <w:pPr>
+        <w:spacing w:line="360" w:lineRule="auto"/>
+        <w:ind w:left="1134" w:right="1134"/>
+        <w:rPr>
+          <w:rFonts w:cs="Times New Roman"/>
+          <w:szCs w:val="28"/>
+        </w:rPr>
+      </w:pPr>
+    </w:p>
+    <w:p>
+      <w:pPr>
+        <w:spacing w:line="360" w:lineRule="auto"/>
+        <w:ind w:left="1134" w:right="1134"/>
+        <w:rPr>
+          <w:rFonts w:cs="Times New Roman"/>
+          <w:szCs w:val="28"/>
+        </w:rPr>
+      </w:pPr>
+    </w:p>
+    <w:p>
+      <w:pPr>
+        <w:spacing w:line="360" w:lineRule="auto"/>
+        <w:ind w:left="1134" w:right="1134"/>
+        <w:rPr>
+          <w:rFonts w:cs="Times New Roman"/>
+          <w:szCs w:val="28"/>
+        </w:rPr>
+      </w:pPr>
+    </w:p>
+    <w:p>
+      <w:pPr>
+        <w:spacing w:line="360" w:lineRule="auto"/>
+        <w:ind w:left="1134" w:right="1134"/>
+        <w:rPr>
+          <w:rFonts w:cs="Times New Roman"/>
+          <w:szCs w:val="28"/>
+        </w:rPr>
+      </w:pPr>
+    </w:p>
+    <w:p>
+      <w:pPr>
+        <w:spacing w:line="360" w:lineRule="auto"/>
+        <w:ind w:left="1134" w:right="1134"/>
+        <w:rPr>
+          <w:rFonts w:cs="Times New Roman"/>
+          <w:szCs w:val="28"/>
+        </w:rPr>
+      </w:pPr>
+    </w:p>
+    <w:p>
+      <w:pPr>
+        <w:spacing w:line="360" w:lineRule="auto"/>
+        <w:ind w:left="1134" w:right="1134"/>
+        <w:rPr>
+          <w:rFonts w:cs="Times New Roman"/>
+          <w:szCs w:val="28"/>
+        </w:rPr>
+      </w:pPr>
+    </w:p>
+    <w:p>
+      <w:pPr>
+        <w:spacing w:line="360" w:lineRule="auto"/>
+        <w:ind w:left="1134" w:right="1134"/>
+        <w:rPr>
+          <w:rFonts w:cs="Times New Roman"/>
+          <w:szCs w:val="28"/>
+        </w:rPr>
+      </w:pPr>
+    </w:p>
+    <w:p>
+      <w:pPr>
+        <w:spacing w:line="360" w:lineRule="auto"/>
+        <w:ind w:left="1134" w:right="1134"/>
+        <w:rPr>
+          <w:rFonts w:cs="Times New Roman"/>
+          <w:szCs w:val="28"/>
+        </w:rPr>
+      </w:pPr>
+    </w:p>
+    <w:p>
+      <w:pPr>
+        <w:spacing w:line="360" w:lineRule="auto"/>
+        <w:ind w:left="1134" w:right="1134"/>
+        <w:rPr>
+          <w:rFonts w:cs="Times New Roman"/>
+          <w:szCs w:val="28"/>
+        </w:rPr>
+      </w:pPr>
+    </w:p>
+    <w:p>
+      <w:pPr>
+        <w:spacing w:line="360" w:lineRule="auto"/>
+        <w:ind w:left="1134" w:right="1134"/>
+        <w:rPr>
+          <w:rFonts w:cs="Times New Roman"/>
+          <w:szCs w:val="28"/>
+        </w:rPr>
+      </w:pPr>
+      <w:r>
+        <w:rPr>
+          <w:rFonts w:cs="Times New Roman"/>
           <w:szCs w:val="28"/>
         </w:rPr>
         <w:lastRenderedPageBreak/>
@@ -1772,7 +1585,7 @@
             <v:path o:extrusionok="f" gradientshapeok="t" o:connecttype="rect"/>
             <o:lock v:ext="edit" aspectratio="t"/>
           </v:shapetype>
-          <v:shape id="_x0000_i1026" type="#_x0000_t75" style="width:467.5pt;height:660.5pt">
+          <v:shape id="_x0000_i1056" type="#_x0000_t75" style="width:467.5pt;height:660.5pt">
             <v:imagedata r:id="rId6" o:title="SCAN_20191105_214251556"/>
           </v:shape>
         </w:pict>
@@ -2807,6 +2620,15 @@
   <w:style w:type="paragraph" w:default="1" w:styleId="a">
     <w:name w:val="Normal"/>
     <w:qFormat/>
+    <w:rsid w:val="00540FA2"/>
+    <w:pPr>
+      <w:ind w:firstLine="567"/>
+      <w:jc w:val="both"/>
+    </w:pPr>
+    <w:rPr>
+      <w:rFonts w:ascii="Times New Roman" w:hAnsi="Times New Roman"/>
+      <w:sz w:val="28"/>
+    </w:rPr>
   </w:style>
   <w:style w:type="character" w:default="1" w:styleId="a0">
     <w:name w:val="Default Paragraph Font"/>
@@ -2862,7 +2684,7 @@
       <w:spacing w:before="100" w:beforeAutospacing="1" w:after="100" w:afterAutospacing="1" w:line="240" w:lineRule="auto"/>
     </w:pPr>
     <w:rPr>
-      <w:rFonts w:ascii="Times New Roman" w:eastAsia="Times New Roman" w:hAnsi="Times New Roman" w:cs="Times New Roman"/>
+      <w:rFonts w:eastAsia="Times New Roman" w:cs="Times New Roman"/>
       <w:sz w:val="24"/>
       <w:szCs w:val="24"/>
       <w:lang w:eastAsia="ru-RU"/>
@@ -3171,7 +2993,7 @@
 </file>
 
 <file path=customXml/itemProps1.xml><?xml version="1.0" encoding="utf-8"?>
-<ds:datastoreItem xmlns:ds="http://schemas.openxmlformats.org/officeDocument/2006/customXml" ds:itemID="{F5FA0CD4-D17C-4F9D-BBB8-396167266B62}">
+<ds:datastoreItem xmlns:ds="http://schemas.openxmlformats.org/officeDocument/2006/customXml" ds:itemID="{C92A56C0-922E-4630-AF23-8C19D0FB14E6}">
   <ds:schemaRefs>
     <ds:schemaRef ds:uri="http://schemas.openxmlformats.org/officeDocument/2006/bibliography"/>
   </ds:schemaRefs>

</xml_diff>